<commit_message>
Refactored liste-type-contact Moved the data table to new component table-types-contact
</commit_message>
<xml_diff>
--- a/document.docx
+++ b/document.docx
@@ -66,23 +66,10 @@
         <w:pStyle w:val="Titre3"/>
       </w:pPr>
       <w:r>
-        <w:t xml:space="preserve">1.2. </w:t>
-      </w:r>
-      <w:proofErr w:type="spellStart"/>
-      <w:r>
-        <w:t>edit</w:t>
-      </w:r>
-      <w:proofErr w:type="spellEnd"/>
-      <w:r>
-        <w:t>-filiale (</w:t>
-      </w:r>
-      <w:proofErr w:type="spellStart"/>
-      <w:r>
-        <w:t>need</w:t>
-      </w:r>
-      <w:proofErr w:type="spellEnd"/>
-      <w:r>
-        <w:t xml:space="preserve"> attention</w:t>
+        <w:t>1.2. edit-filiale (</w:t>
+      </w:r>
+      <w:r>
+        <w:t>need attention</w:t>
       </w:r>
       <w:r>
         <w:t>)</w:t>
@@ -95,13 +82,8 @@
       <w:r>
         <w:t xml:space="preserve">1.3. </w:t>
       </w:r>
-      <w:proofErr w:type="spellStart"/>
-      <w:r>
-        <w:t>edit</w:t>
-      </w:r>
-      <w:proofErr w:type="spellEnd"/>
-      <w:r>
-        <w:t>-type-contact</w:t>
+      <w:r>
+        <w:t>edit-type-contact</w:t>
       </w:r>
     </w:p>
     <w:p>
@@ -210,59 +192,13 @@
           <w:lang w:val="en-GB"/>
         </w:rPr>
       </w:pPr>
-      <w:proofErr w:type="gramStart"/>
-      <w:r>
-        <w:rPr>
-          <w:b/>
-          <w:bCs/>
-          <w:lang w:val="en-GB"/>
-        </w:rPr>
-        <w:t>@Input(</w:t>
-      </w:r>
-      <w:proofErr w:type="gramEnd"/>
-      <w:r>
-        <w:rPr>
-          <w:b/>
-          <w:bCs/>
-          <w:lang w:val="en-GB"/>
-        </w:rPr>
-        <w:t xml:space="preserve">) </w:t>
-      </w:r>
-      <w:proofErr w:type="spellStart"/>
-      <w:r>
-        <w:rPr>
-          <w:b/>
-          <w:bCs/>
-          <w:lang w:val="en-GB"/>
-        </w:rPr>
-        <w:t>typeContactCollection</w:t>
-      </w:r>
-      <w:proofErr w:type="spellEnd"/>
-      <w:r>
-        <w:rPr>
-          <w:b/>
-          <w:bCs/>
-          <w:lang w:val="en-GB"/>
-        </w:rPr>
-        <w:t xml:space="preserve">: </w:t>
-      </w:r>
-      <w:proofErr w:type="spellStart"/>
-      <w:r>
-        <w:rPr>
-          <w:b/>
-          <w:bCs/>
-          <w:lang w:val="en-GB"/>
-        </w:rPr>
-        <w:t>TypeContactCollection</w:t>
-      </w:r>
-      <w:proofErr w:type="spellEnd"/>
-      <w:r>
-        <w:rPr>
-          <w:b/>
-          <w:bCs/>
-          <w:lang w:val="en-GB"/>
-        </w:rPr>
-        <w:t>;</w:t>
+      <w:r>
+        <w:rPr>
+          <w:b/>
+          <w:bCs/>
+          <w:lang w:val="en-GB"/>
+        </w:rPr>
+        <w:t>@Input() typeContactCollection: TypeContactCollection;</w:t>
       </w:r>
     </w:p>
     <w:p>
@@ -286,128 +222,6 @@
           <w:lang w:val="en-GB"/>
         </w:rPr>
       </w:pPr>
-      <w:proofErr w:type="gramStart"/>
-      <w:r>
-        <w:rPr>
-          <w:b/>
-          <w:bCs/>
-          <w:lang w:val="en-GB"/>
-        </w:rPr>
-        <w:t>@Input(</w:t>
-      </w:r>
-      <w:proofErr w:type="gramEnd"/>
-      <w:r>
-        <w:rPr>
-          <w:b/>
-          <w:bCs/>
-          <w:lang w:val="en-GB"/>
-        </w:rPr>
-        <w:t xml:space="preserve">) </w:t>
-      </w:r>
-      <w:proofErr w:type="spellStart"/>
-      <w:r>
-        <w:rPr>
-          <w:b/>
-          <w:bCs/>
-          <w:lang w:val="en-GB"/>
-        </w:rPr>
-        <w:t>typeContact</w:t>
-      </w:r>
-      <w:proofErr w:type="spellEnd"/>
-      <w:r>
-        <w:rPr>
-          <w:b/>
-          <w:bCs/>
-          <w:lang w:val="en-GB"/>
-        </w:rPr>
-        <w:t xml:space="preserve"> = new </w:t>
-      </w:r>
-      <w:proofErr w:type="spellStart"/>
-      <w:r>
-        <w:rPr>
-          <w:b/>
-          <w:bCs/>
-          <w:lang w:val="en-GB"/>
-        </w:rPr>
-        <w:t>TypeContact</w:t>
-      </w:r>
-      <w:proofErr w:type="spellEnd"/>
-      <w:r>
-        <w:rPr>
-          <w:b/>
-          <w:bCs/>
-          <w:lang w:val="en-GB"/>
-        </w:rPr>
-        <w:t>();</w:t>
-      </w:r>
-    </w:p>
-    <w:p>
-      <w:pPr>
-        <w:rPr>
-          <w:lang w:val="en-GB"/>
-        </w:rPr>
-      </w:pPr>
-      <w:r>
-        <w:rPr>
-          <w:lang w:val="en-GB"/>
-        </w:rPr>
-        <w:t xml:space="preserve">The </w:t>
-      </w:r>
-      <w:proofErr w:type="spellStart"/>
-      <w:r>
-        <w:rPr>
-          <w:lang w:val="en-GB"/>
-        </w:rPr>
-        <w:t>typeContact</w:t>
-      </w:r>
-      <w:proofErr w:type="spellEnd"/>
-      <w:r>
-        <w:rPr>
-          <w:lang w:val="en-GB"/>
-        </w:rPr>
-        <w:t xml:space="preserve"> </w:t>
-      </w:r>
-      <w:proofErr w:type="gramStart"/>
-      <w:r>
-        <w:rPr>
-          <w:lang w:val="en-GB"/>
-        </w:rPr>
-        <w:t>being edited</w:t>
-      </w:r>
-      <w:proofErr w:type="gramEnd"/>
-      <w:r>
-        <w:rPr>
-          <w:lang w:val="en-GB"/>
-        </w:rPr>
-        <w:t xml:space="preserve"> by this component.</w:t>
-      </w:r>
-    </w:p>
-    <w:p>
-      <w:pPr>
-        <w:rPr>
-          <w:b/>
-          <w:bCs/>
-          <w:lang w:val="en-GB"/>
-        </w:rPr>
-      </w:pPr>
-      <w:r>
-        <w:rPr>
-          <w:b/>
-          <w:bCs/>
-          <w:lang w:val="en-GB"/>
-        </w:rPr>
-        <w:br w:type="page"/>
-      </w:r>
-    </w:p>
-    <w:p>
-      <w:pPr>
-        <w:rPr>
-          <w:b/>
-          <w:bCs/>
-          <w:lang w:val="en-GB"/>
-        </w:rPr>
-      </w:pPr>
-      <w:proofErr w:type="gramStart"/>
       <w:r>
         <w:rPr>
           <w:b/>
@@ -415,61 +229,50 @@
           <w:lang w:val="en-GB"/>
         </w:rPr>
         <w:lastRenderedPageBreak/>
-        <w:t>@Input(</w:t>
-      </w:r>
-      <w:proofErr w:type="gramEnd"/>
-      <w:r>
-        <w:rPr>
-          <w:b/>
-          <w:bCs/>
-          <w:lang w:val="en-GB"/>
-        </w:rPr>
-        <w:t xml:space="preserve">) </w:t>
-      </w:r>
-      <w:proofErr w:type="spellStart"/>
-      <w:r>
-        <w:rPr>
-          <w:b/>
-          <w:bCs/>
-          <w:lang w:val="en-GB"/>
-        </w:rPr>
-        <w:t>insertMode</w:t>
-      </w:r>
-      <w:proofErr w:type="spellEnd"/>
-      <w:r>
-        <w:rPr>
-          <w:b/>
-          <w:bCs/>
-          <w:lang w:val="en-GB"/>
-        </w:rPr>
-        <w:t xml:space="preserve"> = true;</w:t>
-      </w:r>
-    </w:p>
-    <w:p>
-      <w:pPr>
-        <w:rPr>
-          <w:lang w:val="en-GB"/>
-        </w:rPr>
-      </w:pPr>
-      <w:r>
-        <w:rPr>
-          <w:lang w:val="en-GB"/>
-        </w:rPr>
-        <w:t xml:space="preserve">If </w:t>
-      </w:r>
-      <w:proofErr w:type="spellStart"/>
-      <w:r>
-        <w:rPr>
-          <w:lang w:val="en-GB"/>
-        </w:rPr>
-        <w:t>insertMode</w:t>
-      </w:r>
-      <w:proofErr w:type="spellEnd"/>
-      <w:r>
-        <w:rPr>
-          <w:lang w:val="en-GB"/>
-        </w:rPr>
-        <w:t xml:space="preserve"> is false than the component is in edit mode.</w:t>
+        <w:t>@Input() typeContact = new TypeContact();</w:t>
+      </w:r>
+    </w:p>
+    <w:p>
+      <w:pPr>
+        <w:rPr>
+          <w:lang w:val="en-GB"/>
+        </w:rPr>
+      </w:pPr>
+      <w:r>
+        <w:rPr>
+          <w:lang w:val="en-GB"/>
+        </w:rPr>
+        <w:t>The typeContact being edited by this component.</w:t>
+      </w:r>
+    </w:p>
+    <w:p>
+      <w:pPr>
+        <w:rPr>
+          <w:b/>
+          <w:bCs/>
+          <w:lang w:val="en-GB"/>
+        </w:rPr>
+      </w:pPr>
+      <w:r>
+        <w:rPr>
+          <w:b/>
+          <w:bCs/>
+          <w:lang w:val="en-GB"/>
+        </w:rPr>
+        <w:t>@Input() insertMode = true;</w:t>
+      </w:r>
+    </w:p>
+    <w:p>
+      <w:pPr>
+        <w:rPr>
+          <w:lang w:val="en-GB"/>
+        </w:rPr>
+      </w:pPr>
+      <w:r>
+        <w:rPr>
+          <w:lang w:val="en-GB"/>
+        </w:rPr>
+        <w:t>If insertMode is false than the component is in edit mode.</w:t>
       </w:r>
     </w:p>
     <w:p>
@@ -494,167 +297,43 @@
           <w:lang w:val="en-GB"/>
         </w:rPr>
       </w:pPr>
-      <w:proofErr w:type="gramStart"/>
-      <w:r>
-        <w:rPr>
-          <w:b/>
-          <w:bCs/>
-          <w:lang w:val="en-GB"/>
-        </w:rPr>
-        <w:t>@Output(</w:t>
-      </w:r>
-      <w:proofErr w:type="gramEnd"/>
-      <w:r>
-        <w:rPr>
-          <w:b/>
-          <w:bCs/>
-          <w:lang w:val="en-GB"/>
-        </w:rPr>
-        <w:t xml:space="preserve">) </w:t>
-      </w:r>
-      <w:proofErr w:type="spellStart"/>
-      <w:r>
-        <w:rPr>
-          <w:b/>
-          <w:bCs/>
-          <w:lang w:val="en-GB"/>
-        </w:rPr>
-        <w:t>submitData</w:t>
-      </w:r>
-      <w:proofErr w:type="spellEnd"/>
-      <w:r>
-        <w:rPr>
-          <w:b/>
-          <w:bCs/>
-          <w:lang w:val="en-GB"/>
-        </w:rPr>
-        <w:t xml:space="preserve"> = new </w:t>
-      </w:r>
-      <w:proofErr w:type="spellStart"/>
-      <w:r>
-        <w:rPr>
-          <w:b/>
-          <w:bCs/>
-          <w:lang w:val="en-GB"/>
-        </w:rPr>
-        <w:t>EventEmitter</w:t>
-      </w:r>
-      <w:proofErr w:type="spellEnd"/>
-      <w:r>
-        <w:rPr>
-          <w:b/>
-          <w:bCs/>
-          <w:lang w:val="en-GB"/>
-        </w:rPr>
-        <w:t>&lt;</w:t>
-      </w:r>
-      <w:proofErr w:type="spellStart"/>
-      <w:r>
-        <w:rPr>
-          <w:b/>
-          <w:bCs/>
-          <w:lang w:val="en-GB"/>
-        </w:rPr>
-        <w:t>TypeContact</w:t>
-      </w:r>
-      <w:proofErr w:type="spellEnd"/>
-      <w:r>
-        <w:rPr>
-          <w:b/>
-          <w:bCs/>
-          <w:lang w:val="en-GB"/>
-        </w:rPr>
-        <w:t>&gt;();</w:t>
-      </w:r>
-    </w:p>
-    <w:p>
-      <w:pPr>
-        <w:rPr>
-          <w:lang w:val="en-GB"/>
-        </w:rPr>
-      </w:pPr>
-      <w:r>
-        <w:rPr>
-          <w:lang w:val="en-GB"/>
-        </w:rPr>
-        <w:t xml:space="preserve">Submits the type contact </w:t>
-      </w:r>
-      <w:proofErr w:type="gramStart"/>
-      <w:r>
-        <w:rPr>
-          <w:lang w:val="en-GB"/>
-        </w:rPr>
-        <w:t>that's</w:t>
-      </w:r>
-      <w:proofErr w:type="gramEnd"/>
-      <w:r>
-        <w:rPr>
-          <w:lang w:val="en-GB"/>
-        </w:rPr>
-        <w:t xml:space="preserve"> being edited.</w:t>
-      </w:r>
-    </w:p>
-    <w:p>
-      <w:pPr>
-        <w:rPr>
-          <w:b/>
-          <w:bCs/>
-          <w:lang w:val="en-GB"/>
-        </w:rPr>
-      </w:pPr>
-      <w:proofErr w:type="gramStart"/>
-      <w:r>
-        <w:rPr>
-          <w:b/>
-          <w:bCs/>
-          <w:lang w:val="en-GB"/>
-        </w:rPr>
-        <w:t>@Output(</w:t>
-      </w:r>
-      <w:proofErr w:type="gramEnd"/>
-      <w:r>
-        <w:rPr>
-          <w:b/>
-          <w:bCs/>
-          <w:lang w:val="en-GB"/>
-        </w:rPr>
-        <w:t xml:space="preserve">) </w:t>
-      </w:r>
-      <w:proofErr w:type="spellStart"/>
-      <w:r>
-        <w:rPr>
-          <w:b/>
-          <w:bCs/>
-          <w:lang w:val="en-GB"/>
-        </w:rPr>
-        <w:t>cancelEditData</w:t>
-      </w:r>
-      <w:proofErr w:type="spellEnd"/>
-      <w:r>
-        <w:rPr>
-          <w:b/>
-          <w:bCs/>
-          <w:lang w:val="en-GB"/>
-        </w:rPr>
-        <w:t xml:space="preserve"> = new </w:t>
-      </w:r>
-      <w:proofErr w:type="spellStart"/>
-      <w:r>
-        <w:rPr>
-          <w:b/>
-          <w:bCs/>
-          <w:lang w:val="en-GB"/>
-        </w:rPr>
-        <w:t>EventEmitter</w:t>
-      </w:r>
-      <w:proofErr w:type="spellEnd"/>
-      <w:r>
-        <w:rPr>
-          <w:b/>
-          <w:bCs/>
-          <w:lang w:val="en-GB"/>
-        </w:rPr>
-        <w:t>&lt;string&gt;();</w:t>
+      <w:r>
+        <w:rPr>
+          <w:b/>
+          <w:bCs/>
+          <w:lang w:val="en-GB"/>
+        </w:rPr>
+        <w:t>@Output() submitData = new EventEmitter&lt;TypeContact&gt;();</w:t>
+      </w:r>
+    </w:p>
+    <w:p>
+      <w:pPr>
+        <w:rPr>
+          <w:lang w:val="en-GB"/>
+        </w:rPr>
+      </w:pPr>
+      <w:r>
+        <w:rPr>
+          <w:lang w:val="en-GB"/>
+        </w:rPr>
+        <w:t>Submits the type contact that's being edited.</w:t>
+      </w:r>
+    </w:p>
+    <w:p>
+      <w:pPr>
+        <w:rPr>
+          <w:b/>
+          <w:bCs/>
+          <w:lang w:val="en-GB"/>
+        </w:rPr>
+      </w:pPr>
+      <w:r>
+        <w:rPr>
+          <w:b/>
+          <w:bCs/>
+          <w:lang w:val="en-GB"/>
+        </w:rPr>
+        <w:t>@Output() cancelEditData = new EventEmitter&lt;string&gt;();</w:t>
       </w:r>
     </w:p>
     <w:p>
@@ -681,16 +360,8 @@
         <w:rPr>
           <w:lang w:val="en-GB"/>
         </w:rPr>
-        <w:t xml:space="preserve">1.4. </w:t>
-      </w:r>
-      <w:proofErr w:type="gramStart"/>
-      <w:r>
-        <w:rPr>
-          <w:lang w:val="en-GB"/>
-        </w:rPr>
-        <w:t>fab</w:t>
-      </w:r>
-      <w:proofErr w:type="gramEnd"/>
+        <w:t>1.4. fab</w:t>
+      </w:r>
     </w:p>
     <w:p>
       <w:pPr>
@@ -768,41 +439,13 @@
           <w:lang w:val="en-GB"/>
         </w:rPr>
       </w:pPr>
-      <w:proofErr w:type="gramStart"/>
-      <w:r>
-        <w:rPr>
-          <w:b/>
-          <w:bCs/>
-          <w:lang w:val="en-GB"/>
-        </w:rPr>
-        <w:t>@Input(</w:t>
-      </w:r>
-      <w:proofErr w:type="gramEnd"/>
-      <w:r>
-        <w:rPr>
-          <w:b/>
-          <w:bCs/>
-          <w:lang w:val="en-GB"/>
-        </w:rPr>
-        <w:t xml:space="preserve">) </w:t>
-      </w:r>
-      <w:proofErr w:type="spellStart"/>
-      <w:r>
-        <w:rPr>
-          <w:b/>
-          <w:bCs/>
-          <w:lang w:val="en-GB"/>
-        </w:rPr>
-        <w:t>routerLink</w:t>
-      </w:r>
-      <w:proofErr w:type="spellEnd"/>
-      <w:r>
-        <w:rPr>
-          <w:b/>
-          <w:bCs/>
-          <w:lang w:val="en-GB"/>
-        </w:rPr>
-        <w:t xml:space="preserve"> = [''];</w:t>
+      <w:r>
+        <w:rPr>
+          <w:b/>
+          <w:bCs/>
+          <w:lang w:val="en-GB"/>
+        </w:rPr>
+        <w:t>@Input() routerLink = [''];</w:t>
       </w:r>
     </w:p>
     <w:p>
@@ -840,81 +483,1043 @@
           <w:lang w:val="en-GB"/>
         </w:rPr>
       </w:pPr>
-      <w:proofErr w:type="gramStart"/>
-      <w:r>
-        <w:rPr>
-          <w:b/>
-          <w:bCs/>
-          <w:lang w:val="en-GB"/>
-        </w:rPr>
-        <w:t>@Output(</w:t>
-      </w:r>
-      <w:proofErr w:type="gramEnd"/>
-      <w:r>
-        <w:rPr>
-          <w:b/>
-          <w:bCs/>
-          <w:lang w:val="en-GB"/>
-        </w:rPr>
-        <w:t xml:space="preserve">) clicked: </w:t>
-      </w:r>
-      <w:proofErr w:type="spellStart"/>
-      <w:r>
-        <w:rPr>
-          <w:b/>
-          <w:bCs/>
-          <w:lang w:val="en-GB"/>
-        </w:rPr>
-        <w:t>EventEmitter</w:t>
-      </w:r>
-      <w:proofErr w:type="spellEnd"/>
-      <w:r>
-        <w:rPr>
-          <w:b/>
-          <w:bCs/>
-          <w:lang w:val="en-GB"/>
-        </w:rPr>
-        <w:t xml:space="preserve">&lt;any&gt; = new </w:t>
-      </w:r>
-      <w:proofErr w:type="spellStart"/>
-      <w:r>
-        <w:rPr>
-          <w:b/>
-          <w:bCs/>
-          <w:lang w:val="en-GB"/>
-        </w:rPr>
-        <w:t>EventEmitter</w:t>
-      </w:r>
-      <w:proofErr w:type="spellEnd"/>
-      <w:r>
-        <w:rPr>
-          <w:b/>
-          <w:bCs/>
-          <w:lang w:val="en-GB"/>
-        </w:rPr>
-        <w:t>();</w:t>
-      </w:r>
-    </w:p>
-    <w:p>
-      <w:pPr>
-        <w:rPr>
-          <w:lang w:val="en-GB"/>
-        </w:rPr>
-      </w:pPr>
-      <w:r>
-        <w:rPr>
-          <w:lang w:val="en-GB"/>
-        </w:rPr>
-        <w:t xml:space="preserve">Notifies the parent component that the floating action button </w:t>
-      </w:r>
-      <w:proofErr w:type="gramStart"/>
-      <w:r>
-        <w:rPr>
-          <w:lang w:val="en-GB"/>
-        </w:rPr>
-        <w:t>has been clicked</w:t>
-      </w:r>
-      <w:proofErr w:type="gramEnd"/>
+      <w:r>
+        <w:rPr>
+          <w:b/>
+          <w:bCs/>
+          <w:lang w:val="en-GB"/>
+        </w:rPr>
+        <w:t>@Output() clicked: EventEmitter&lt;any&gt; = new EventEmitter();</w:t>
+      </w:r>
+    </w:p>
+    <w:p>
+      <w:pPr>
+        <w:rPr>
+          <w:lang w:val="en-GB"/>
+        </w:rPr>
+      </w:pPr>
+      <w:r>
+        <w:rPr>
+          <w:lang w:val="en-GB"/>
+        </w:rPr>
+        <w:t>Notifies the parent component that the floating action button has been clicked.</w:t>
+      </w:r>
+    </w:p>
+    <w:p>
+      <w:pPr>
+        <w:pStyle w:val="Titre3"/>
+        <w:rPr>
+          <w:lang w:val="en-GB"/>
+        </w:rPr>
+      </w:pPr>
+      <w:r>
+        <w:rPr>
+          <w:lang w:val="en-GB"/>
+        </w:rPr>
+        <w:lastRenderedPageBreak/>
+        <w:t xml:space="preserve">1.5. </w:t>
+      </w:r>
+      <w:r>
+        <w:rPr>
+          <w:lang w:val="en-GB"/>
+        </w:rPr>
+        <w:t>table-responsables</w:t>
+      </w:r>
+    </w:p>
+    <w:p>
+      <w:pPr>
+        <w:rPr>
+          <w:lang w:val="en-GB"/>
+        </w:rPr>
+      </w:pPr>
+      <w:r>
+        <w:rPr>
+          <w:noProof/>
+          <w:lang w:eastAsia="fr-FR"/>
+        </w:rPr>
+        <mc:AlternateContent>
+          <mc:Choice Requires="wpc">
+            <w:drawing>
+              <wp:inline distT="0" distB="0" distL="0" distR="0">
+                <wp:extent cx="6119495" cy="6877050"/>
+                <wp:effectExtent l="0" t="0" r="0" b="0"/>
+                <wp:docPr id="6" name="Zone de dessin 6"/>
+                <wp:cNvGraphicFramePr>
+                  <a:graphicFrameLocks xmlns:a="http://schemas.openxmlformats.org/drawingml/2006/main"/>
+                </wp:cNvGraphicFramePr>
+                <a:graphic xmlns:a="http://schemas.openxmlformats.org/drawingml/2006/main">
+                  <a:graphicData uri="http://schemas.microsoft.com/office/word/2010/wordprocessingCanvas">
+                    <wpc:wpc>
+                      <wpc:bg/>
+                      <wpc:whole/>
+                      <pic:pic xmlns:pic="http://schemas.openxmlformats.org/drawingml/2006/picture">
+                        <pic:nvPicPr>
+                          <pic:cNvPr id="7" name="Image 7"/>
+                          <pic:cNvPicPr/>
+                        </pic:nvPicPr>
+                        <pic:blipFill rotWithShape="1">
+                          <a:blip r:embed="rId8">
+                            <a:extLst/>
+                          </a:blip>
+                          <a:srcRect t="3866" b="11"/>
+                          <a:stretch/>
+                        </pic:blipFill>
+                        <pic:spPr>
+                          <a:xfrm>
+                            <a:off x="0" y="407676"/>
+                            <a:ext cx="6119495" cy="4500505"/>
+                          </a:xfrm>
+                          <a:prstGeom prst="rect">
+                            <a:avLst/>
+                          </a:prstGeom>
+                        </pic:spPr>
+                      </pic:pic>
+                      <wps:wsp>
+                        <wps:cNvPr id="8" name="Rectangle 8"/>
+                        <wps:cNvSpPr/>
+                        <wps:spPr>
+                          <a:xfrm>
+                            <a:off x="5238751" y="331476"/>
+                            <a:ext cx="781050" cy="4533900"/>
+                          </a:xfrm>
+                          <a:prstGeom prst="rect">
+                            <a:avLst/>
+                          </a:prstGeom>
+                          <a:noFill/>
+                          <a:ln w="28575">
+                            <a:solidFill>
+                              <a:srgbClr val="FF0000"/>
+                            </a:solidFill>
+                          </a:ln>
+                        </wps:spPr>
+                        <wps:style>
+                          <a:lnRef idx="2">
+                            <a:schemeClr val="accent1">
+                              <a:shade val="50000"/>
+                            </a:schemeClr>
+                          </a:lnRef>
+                          <a:fillRef idx="1">
+                            <a:schemeClr val="accent1"/>
+                          </a:fillRef>
+                          <a:effectRef idx="0">
+                            <a:schemeClr val="accent1"/>
+                          </a:effectRef>
+                          <a:fontRef idx="minor">
+                            <a:schemeClr val="lt1"/>
+                          </a:fontRef>
+                        </wps:style>
+                        <wps:bodyPr rot="0" spcFirstLastPara="0" vertOverflow="overflow" horzOverflow="overflow" vert="horz" wrap="square" lIns="91440" tIns="45720" rIns="91440" bIns="45720" numCol="1" spcCol="0" rtlCol="0" fromWordArt="0" anchor="ctr" anchorCtr="0" forceAA="0" compatLnSpc="1">
+                          <a:prstTxWarp prst="textNoShape">
+                            <a:avLst/>
+                          </a:prstTxWarp>
+                          <a:noAutofit/>
+                        </wps:bodyPr>
+                      </wps:wsp>
+                      <wps:wsp>
+                        <wps:cNvPr id="9" name="Zone de texte 9"/>
+                        <wps:cNvSpPr txBox="1"/>
+                        <wps:spPr>
+                          <a:xfrm>
+                            <a:off x="4726623" y="45726"/>
+                            <a:ext cx="1275715" cy="252000"/>
+                          </a:xfrm>
+                          <a:prstGeom prst="rect">
+                            <a:avLst/>
+                          </a:prstGeom>
+                          <a:noFill/>
+                          <a:ln w="6350">
+                            <a:noFill/>
+                          </a:ln>
+                          <a:effectLst/>
+                        </wps:spPr>
+                        <wps:style>
+                          <a:lnRef idx="0">
+                            <a:schemeClr val="accent1"/>
+                          </a:lnRef>
+                          <a:fillRef idx="0">
+                            <a:schemeClr val="accent1"/>
+                          </a:fillRef>
+                          <a:effectRef idx="0">
+                            <a:schemeClr val="accent1"/>
+                          </a:effectRef>
+                          <a:fontRef idx="minor">
+                            <a:schemeClr val="dk1"/>
+                          </a:fontRef>
+                        </wps:style>
+                        <wps:txbx>
+                          <w:txbxContent>
+                            <w:p>
+                              <w:pPr>
+                                <w:rPr>
+                                  <w:color w:val="FF0000"/>
+                                </w:rPr>
+                              </w:pPr>
+                              <w:r>
+                                <w:rPr>
+                                  <w:color w:val="FF0000"/>
+                                </w:rPr>
+                                <w:t>Operations column</w:t>
+                              </w:r>
+                            </w:p>
+                          </w:txbxContent>
+                        </wps:txbx>
+                        <wps:bodyPr rot="0" spcFirstLastPara="0" vertOverflow="overflow" horzOverflow="overflow" vert="horz" wrap="none" lIns="91440" tIns="45720" rIns="91440" bIns="45720" numCol="1" spcCol="0" rtlCol="0" fromWordArt="0" anchor="t" anchorCtr="0" forceAA="0" compatLnSpc="1">
+                          <a:prstTxWarp prst="textNoShape">
+                            <a:avLst/>
+                          </a:prstTxWarp>
+                          <a:noAutofit/>
+                        </wps:bodyPr>
+                      </wps:wsp>
+                      <wps:wsp>
+                        <wps:cNvPr id="10" name="Connecteur droit 10"/>
+                        <wps:cNvCnPr/>
+                        <wps:spPr>
+                          <a:xfrm flipH="1" flipV="1">
+                            <a:off x="4638675" y="941076"/>
+                            <a:ext cx="676275" cy="0"/>
+                          </a:xfrm>
+                          <a:prstGeom prst="line">
+                            <a:avLst/>
+                          </a:prstGeom>
+                        </wps:spPr>
+                        <wps:style>
+                          <a:lnRef idx="3">
+                            <a:schemeClr val="dk1"/>
+                          </a:lnRef>
+                          <a:fillRef idx="0">
+                            <a:schemeClr val="dk1"/>
+                          </a:fillRef>
+                          <a:effectRef idx="2">
+                            <a:schemeClr val="dk1"/>
+                          </a:effectRef>
+                          <a:fontRef idx="minor">
+                            <a:schemeClr val="tx1"/>
+                          </a:fontRef>
+                        </wps:style>
+                        <wps:bodyPr/>
+                      </wps:wsp>
+                      <wps:wsp>
+                        <wps:cNvPr id="11" name="Zone de texte 9"/>
+                        <wps:cNvSpPr txBox="1"/>
+                        <wps:spPr>
+                          <a:xfrm>
+                            <a:off x="4256700" y="825801"/>
+                            <a:ext cx="398780" cy="251460"/>
+                          </a:xfrm>
+                          <a:prstGeom prst="rect">
+                            <a:avLst/>
+                          </a:prstGeom>
+                          <a:noFill/>
+                          <a:ln w="6350">
+                            <a:noFill/>
+                          </a:ln>
+                          <a:effectLst/>
+                        </wps:spPr>
+                        <wps:style>
+                          <a:lnRef idx="0">
+                            <a:schemeClr val="accent1"/>
+                          </a:lnRef>
+                          <a:fillRef idx="0">
+                            <a:schemeClr val="accent1"/>
+                          </a:fillRef>
+                          <a:effectRef idx="0">
+                            <a:schemeClr val="accent1"/>
+                          </a:effectRef>
+                          <a:fontRef idx="minor">
+                            <a:schemeClr val="dk1"/>
+                          </a:fontRef>
+                        </wps:style>
+                        <wps:txbx>
+                          <w:txbxContent>
+                            <w:p>
+                              <w:pPr>
+                                <w:pStyle w:val="NormalWeb"/>
+                                <w:spacing w:before="0" w:beforeAutospacing="0" w:after="160" w:afterAutospacing="0" w:line="256" w:lineRule="auto"/>
+                              </w:pPr>
+                              <w:r>
+                                <w:rPr>
+                                  <w:rFonts w:eastAsia="Calibri" w:cs="Arial"/>
+                                  <w:color w:val="FF0000"/>
+                                  <w:sz w:val="22"/>
+                                  <w:szCs w:val="22"/>
+                                </w:rPr>
+                                <w:t>edit</w:t>
+                              </w:r>
+                            </w:p>
+                          </w:txbxContent>
+                        </wps:txbx>
+                        <wps:bodyPr rot="0" spcFirstLastPara="0" vert="horz" wrap="none" lIns="91440" tIns="45720" rIns="91440" bIns="45720" numCol="1" spcCol="0" rtlCol="0" fromWordArt="0" anchor="t" anchorCtr="0" forceAA="0" compatLnSpc="1">
+                          <a:prstTxWarp prst="textNoShape">
+                            <a:avLst/>
+                          </a:prstTxWarp>
+                          <a:noAutofit/>
+                        </wps:bodyPr>
+                      </wps:wsp>
+                      <wps:wsp>
+                        <wps:cNvPr id="12" name="Zone de texte 9"/>
+                        <wps:cNvSpPr txBox="1"/>
+                        <wps:spPr>
+                          <a:xfrm>
+                            <a:off x="4323375" y="1225851"/>
+                            <a:ext cx="523240" cy="251460"/>
+                          </a:xfrm>
+                          <a:prstGeom prst="rect">
+                            <a:avLst/>
+                          </a:prstGeom>
+                          <a:noFill/>
+                          <a:ln w="6350">
+                            <a:noFill/>
+                          </a:ln>
+                          <a:effectLst/>
+                        </wps:spPr>
+                        <wps:style>
+                          <a:lnRef idx="0">
+                            <a:schemeClr val="accent1"/>
+                          </a:lnRef>
+                          <a:fillRef idx="0">
+                            <a:schemeClr val="accent1"/>
+                          </a:fillRef>
+                          <a:effectRef idx="0">
+                            <a:schemeClr val="accent1"/>
+                          </a:effectRef>
+                          <a:fontRef idx="minor">
+                            <a:schemeClr val="dk1"/>
+                          </a:fontRef>
+                        </wps:style>
+                        <wps:txbx>
+                          <w:txbxContent>
+                            <w:p>
+                              <w:pPr>
+                                <w:pStyle w:val="NormalWeb"/>
+                                <w:spacing w:before="0" w:beforeAutospacing="0" w:after="160" w:afterAutospacing="0" w:line="256" w:lineRule="auto"/>
+                              </w:pPr>
+                              <w:r>
+                                <w:rPr>
+                                  <w:rFonts w:eastAsia="Calibri" w:cs="Arial"/>
+                                  <w:color w:val="FF0000"/>
+                                  <w:sz w:val="22"/>
+                                  <w:szCs w:val="22"/>
+                                </w:rPr>
+                                <w:t>delete</w:t>
+                              </w:r>
+                            </w:p>
+                          </w:txbxContent>
+                        </wps:txbx>
+                        <wps:bodyPr rot="0" spcFirstLastPara="0" vert="horz" wrap="none" lIns="91440" tIns="45720" rIns="91440" bIns="45720" numCol="1" spcCol="0" rtlCol="0" fromWordArt="0" anchor="t" anchorCtr="0" forceAA="0" compatLnSpc="1">
+                          <a:prstTxWarp prst="textNoShape">
+                            <a:avLst/>
+                          </a:prstTxWarp>
+                          <a:noAutofit/>
+                        </wps:bodyPr>
+                      </wps:wsp>
+                      <wps:wsp>
+                        <wps:cNvPr id="13" name="Connecteur droit 13"/>
+                        <wps:cNvCnPr/>
+                        <wps:spPr>
+                          <a:xfrm flipH="1">
+                            <a:off x="4886325" y="1349676"/>
+                            <a:ext cx="780076" cy="0"/>
+                          </a:xfrm>
+                          <a:prstGeom prst="line">
+                            <a:avLst/>
+                          </a:prstGeom>
+                        </wps:spPr>
+                        <wps:style>
+                          <a:lnRef idx="3">
+                            <a:schemeClr val="dk1"/>
+                          </a:lnRef>
+                          <a:fillRef idx="0">
+                            <a:schemeClr val="dk1"/>
+                          </a:fillRef>
+                          <a:effectRef idx="2">
+                            <a:schemeClr val="dk1"/>
+                          </a:effectRef>
+                          <a:fontRef idx="minor">
+                            <a:schemeClr val="tx1"/>
+                          </a:fontRef>
+                        </wps:style>
+                        <wps:bodyPr/>
+                      </wps:wsp>
+                      <wps:wsp>
+                        <wps:cNvPr id="14" name="Connecteur droit 14"/>
+                        <wps:cNvCnPr/>
+                        <wps:spPr>
+                          <a:xfrm rot="5400000" flipH="1" flipV="1">
+                            <a:off x="386813" y="418964"/>
+                            <a:ext cx="396000" cy="0"/>
+                          </a:xfrm>
+                          <a:prstGeom prst="line">
+                            <a:avLst/>
+                          </a:prstGeom>
+                        </wps:spPr>
+                        <wps:style>
+                          <a:lnRef idx="3">
+                            <a:schemeClr val="dk1"/>
+                          </a:lnRef>
+                          <a:fillRef idx="0">
+                            <a:schemeClr val="dk1"/>
+                          </a:fillRef>
+                          <a:effectRef idx="2">
+                            <a:schemeClr val="dk1"/>
+                          </a:effectRef>
+                          <a:fontRef idx="minor">
+                            <a:schemeClr val="tx1"/>
+                          </a:fontRef>
+                        </wps:style>
+                        <wps:bodyPr/>
+                      </wps:wsp>
+                      <wps:wsp>
+                        <wps:cNvPr id="15" name="Zone de texte 9"/>
+                        <wps:cNvSpPr txBox="1"/>
+                        <wps:spPr>
+                          <a:xfrm>
+                            <a:off x="578780" y="92376"/>
+                            <a:ext cx="1562735" cy="251460"/>
+                          </a:xfrm>
+                          <a:prstGeom prst="rect">
+                            <a:avLst/>
+                          </a:prstGeom>
+                          <a:noFill/>
+                          <a:ln w="6350">
+                            <a:noFill/>
+                          </a:ln>
+                          <a:effectLst/>
+                        </wps:spPr>
+                        <wps:style>
+                          <a:lnRef idx="0">
+                            <a:schemeClr val="accent1"/>
+                          </a:lnRef>
+                          <a:fillRef idx="0">
+                            <a:schemeClr val="accent1"/>
+                          </a:fillRef>
+                          <a:effectRef idx="0">
+                            <a:schemeClr val="accent1"/>
+                          </a:effectRef>
+                          <a:fontRef idx="minor">
+                            <a:schemeClr val="dk1"/>
+                          </a:fontRef>
+                        </wps:style>
+                        <wps:txbx>
+                          <w:txbxContent>
+                            <w:p>
+                              <w:pPr>
+                                <w:pStyle w:val="NormalWeb"/>
+                                <w:spacing w:before="0" w:beforeAutospacing="0" w:after="160" w:afterAutospacing="0" w:line="254" w:lineRule="auto"/>
+                              </w:pPr>
+                              <w:r>
+                                <w:rPr>
+                                  <w:rFonts w:eastAsia="Calibri" w:cs="Arial"/>
+                                  <w:color w:val="FF0000"/>
+                                  <w:sz w:val="22"/>
+                                  <w:szCs w:val="22"/>
+                                </w:rPr>
+                                <w:t>Select/Deselect all items</w:t>
+                              </w:r>
+                            </w:p>
+                          </w:txbxContent>
+                        </wps:txbx>
+                        <wps:bodyPr rot="0" spcFirstLastPara="0" vert="horz" wrap="none" lIns="91440" tIns="45720" rIns="91440" bIns="45720" numCol="1" spcCol="0" rtlCol="0" fromWordArt="0" anchor="t" anchorCtr="0" forceAA="0" compatLnSpc="1">
+                          <a:prstTxWarp prst="textNoShape">
+                            <a:avLst/>
+                          </a:prstTxWarp>
+                          <a:noAutofit/>
+                        </wps:bodyPr>
+                      </wps:wsp>
+                      <pic:pic xmlns:pic="http://schemas.openxmlformats.org/drawingml/2006/picture">
+                        <pic:nvPicPr>
+                          <pic:cNvPr id="16" name="Image 16"/>
+                          <pic:cNvPicPr>
+                            <a:picLocks noChangeAspect="1"/>
+                          </pic:cNvPicPr>
+                        </pic:nvPicPr>
+                        <pic:blipFill>
+                          <a:blip r:embed="rId9"/>
+                          <a:stretch>
+                            <a:fillRect/>
+                          </a:stretch>
+                        </pic:blipFill>
+                        <pic:spPr>
+                          <a:xfrm>
+                            <a:off x="0" y="5274951"/>
+                            <a:ext cx="6119495" cy="1602099"/>
+                          </a:xfrm>
+                          <a:prstGeom prst="rect">
+                            <a:avLst/>
+                          </a:prstGeom>
+                        </pic:spPr>
+                      </pic:pic>
+                      <wps:wsp>
+                        <wps:cNvPr id="20" name="Connecteur droit 20"/>
+                        <wps:cNvCnPr/>
+                        <wps:spPr>
+                          <a:xfrm flipH="1" flipV="1">
+                            <a:off x="5077120" y="5839120"/>
+                            <a:ext cx="676275" cy="0"/>
+                          </a:xfrm>
+                          <a:prstGeom prst="line">
+                            <a:avLst/>
+                          </a:prstGeom>
+                        </wps:spPr>
+                        <wps:style>
+                          <a:lnRef idx="3">
+                            <a:schemeClr val="dk1"/>
+                          </a:lnRef>
+                          <a:fillRef idx="0">
+                            <a:schemeClr val="dk1"/>
+                          </a:fillRef>
+                          <a:effectRef idx="2">
+                            <a:schemeClr val="dk1"/>
+                          </a:effectRef>
+                          <a:fontRef idx="minor">
+                            <a:schemeClr val="tx1"/>
+                          </a:fontRef>
+                        </wps:style>
+                        <wps:bodyPr/>
+                      </wps:wsp>
+                      <wps:wsp>
+                        <wps:cNvPr id="21" name="Zone de texte 9"/>
+                        <wps:cNvSpPr txBox="1"/>
+                        <wps:spPr>
+                          <a:xfrm>
+                            <a:off x="4532925" y="5714025"/>
+                            <a:ext cx="608330" cy="251460"/>
+                          </a:xfrm>
+                          <a:prstGeom prst="rect">
+                            <a:avLst/>
+                          </a:prstGeom>
+                          <a:noFill/>
+                          <a:ln w="6350">
+                            <a:noFill/>
+                          </a:ln>
+                          <a:effectLst/>
+                        </wps:spPr>
+                        <wps:style>
+                          <a:lnRef idx="0">
+                            <a:schemeClr val="accent1"/>
+                          </a:lnRef>
+                          <a:fillRef idx="0">
+                            <a:schemeClr val="accent1"/>
+                          </a:fillRef>
+                          <a:effectRef idx="0">
+                            <a:schemeClr val="accent1"/>
+                          </a:effectRef>
+                          <a:fontRef idx="minor">
+                            <a:schemeClr val="dk1"/>
+                          </a:fontRef>
+                        </wps:style>
+                        <wps:txbx>
+                          <w:txbxContent>
+                            <w:p>
+                              <w:pPr>
+                                <w:pStyle w:val="NormalWeb"/>
+                                <w:spacing w:before="0" w:beforeAutospacing="0" w:after="160" w:afterAutospacing="0" w:line="254" w:lineRule="auto"/>
+                              </w:pPr>
+                              <w:r>
+                                <w:rPr>
+                                  <w:rFonts w:eastAsia="Calibri" w:cs="Arial"/>
+                                  <w:color w:val="FF0000"/>
+                                  <w:sz w:val="22"/>
+                                  <w:szCs w:val="22"/>
+                                </w:rPr>
+                                <w:t>remove</w:t>
+                              </w:r>
+                            </w:p>
+                          </w:txbxContent>
+                        </wps:txbx>
+                        <wps:bodyPr rot="0" spcFirstLastPara="0" vert="horz" wrap="none" lIns="91440" tIns="45720" rIns="91440" bIns="45720" numCol="1" spcCol="0" rtlCol="0" fromWordArt="0" anchor="t" anchorCtr="0" forceAA="0" compatLnSpc="1">
+                          <a:prstTxWarp prst="textNoShape">
+                            <a:avLst/>
+                          </a:prstTxWarp>
+                          <a:noAutofit/>
+                        </wps:bodyPr>
+                      </wps:wsp>
+                      <wps:wsp>
+                        <wps:cNvPr id="22" name="Connecteur droit 22"/>
+                        <wps:cNvCnPr/>
+                        <wps:spPr>
+                          <a:xfrm rot="5400000" flipH="1" flipV="1">
+                            <a:off x="420787" y="4787733"/>
+                            <a:ext cx="288000" cy="0"/>
+                          </a:xfrm>
+                          <a:prstGeom prst="line">
+                            <a:avLst/>
+                          </a:prstGeom>
+                        </wps:spPr>
+                        <wps:style>
+                          <a:lnRef idx="3">
+                            <a:schemeClr val="dk1"/>
+                          </a:lnRef>
+                          <a:fillRef idx="0">
+                            <a:schemeClr val="dk1"/>
+                          </a:fillRef>
+                          <a:effectRef idx="2">
+                            <a:schemeClr val="dk1"/>
+                          </a:effectRef>
+                          <a:fontRef idx="minor">
+                            <a:schemeClr val="tx1"/>
+                          </a:fontRef>
+                        </wps:style>
+                        <wps:bodyPr/>
+                      </wps:wsp>
+                      <wps:wsp>
+                        <wps:cNvPr id="23" name="Zone de texte 9"/>
+                        <wps:cNvSpPr txBox="1"/>
+                        <wps:spPr>
+                          <a:xfrm>
+                            <a:off x="564787" y="4780575"/>
+                            <a:ext cx="1570355" cy="251460"/>
+                          </a:xfrm>
+                          <a:prstGeom prst="rect">
+                            <a:avLst/>
+                          </a:prstGeom>
+                          <a:noFill/>
+                          <a:ln w="6350">
+                            <a:noFill/>
+                          </a:ln>
+                          <a:effectLst/>
+                        </wps:spPr>
+                        <wps:style>
+                          <a:lnRef idx="0">
+                            <a:schemeClr val="accent1"/>
+                          </a:lnRef>
+                          <a:fillRef idx="0">
+                            <a:schemeClr val="accent1"/>
+                          </a:fillRef>
+                          <a:effectRef idx="0">
+                            <a:schemeClr val="accent1"/>
+                          </a:effectRef>
+                          <a:fontRef idx="minor">
+                            <a:schemeClr val="dk1"/>
+                          </a:fontRef>
+                        </wps:style>
+                        <wps:txbx>
+                          <w:txbxContent>
+                            <w:p>
+                              <w:pPr>
+                                <w:pStyle w:val="NormalWeb"/>
+                                <w:spacing w:before="0" w:beforeAutospacing="0" w:after="160" w:afterAutospacing="0" w:line="254" w:lineRule="auto"/>
+                              </w:pPr>
+                              <w:r>
+                                <w:rPr>
+                                  <w:rFonts w:eastAsia="Calibri" w:cs="Arial"/>
+                                  <w:color w:val="FF0000"/>
+                                  <w:sz w:val="22"/>
+                                  <w:szCs w:val="22"/>
+                                </w:rPr>
+                                <w:t>Select/Deselect one item</w:t>
+                              </w:r>
+                            </w:p>
+                          </w:txbxContent>
+                        </wps:txbx>
+                        <wps:bodyPr rot="0" spcFirstLastPara="0" vert="horz" wrap="none" lIns="91440" tIns="45720" rIns="91440" bIns="45720" numCol="1" spcCol="0" rtlCol="0" fromWordArt="0" anchor="t" anchorCtr="0" forceAA="0" compatLnSpc="1">
+                          <a:prstTxWarp prst="textNoShape">
+                            <a:avLst/>
+                          </a:prstTxWarp>
+                          <a:noAutofit/>
+                        </wps:bodyPr>
+                      </wps:wsp>
+                    </wpc:wpc>
+                  </a:graphicData>
+                </a:graphic>
+              </wp:inline>
+            </w:drawing>
+          </mc:Choice>
+          <mc:Fallback>
+            <w:pict>
+              <v:group id="Zone de dessin 6" o:spid="_x0000_s1026" editas="canvas" style="width:481.85pt;height:541.5pt;mso-position-horizontal-relative:char;mso-position-vertical-relative:line" coordsize="61194,68770" o:gfxdata="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">
+                <v:shapetype id="_x0000_t75" coordsize="21600,21600" o:spt="75" o:preferrelative="t" path="m@4@5l@4@11@9@11@9@5xe" filled="f" stroked="f">
+                  <v:stroke joinstyle="miter"/>
+                  <v:formulas>
+                    <v:f eqn="if lineDrawn pixelLineWidth 0"/>
+                    <v:f eqn="sum @0 1 0"/>
+                    <v:f eqn="sum 0 0 @1"/>
+                    <v:f eqn="prod @2 1 2"/>
+                    <v:f eqn="prod @3 21600 pixelWidth"/>
+                    <v:f eqn="prod @3 21600 pixelHeight"/>
+                    <v:f eqn="sum @0 0 1"/>
+                    <v:f eqn="prod @6 1 2"/>
+                    <v:f eqn="prod @7 21600 pixelWidth"/>
+                    <v:f eqn="sum @8 21600 0"/>
+                    <v:f eqn="prod @7 21600 pixelHeight"/>
+                    <v:f eqn="sum @10 21600 0"/>
+                  </v:formulas>
+                  <v:path o:extrusionok="f" gradientshapeok="t" o:connecttype="rect"/>
+                  <o:lock v:ext="edit" aspectratio="t"/>
+                </v:shapetype>
+                <v:shape id="_x0000_s1027" type="#_x0000_t75" style="position:absolute;width:61194;height:68770;visibility:visible;mso-wrap-style:square">
+                  <v:fill o:detectmouseclick="t"/>
+                  <v:path o:connecttype="none"/>
+                </v:shape>
+                <v:shape id="Image 7" o:spid="_x0000_s1028" type="#_x0000_t75" style="position:absolute;top:4076;width:61194;height:45005;visibility:visible;mso-wrap-style:square" o:gfxdata="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">
+                  <v:imagedata r:id="rId10" o:title="" croptop="2534f" cropbottom="7f"/>
+                </v:shape>
+                <v:rect id="Rectangle 8" o:spid="_x0000_s1029" style="position:absolute;left:52387;top:3314;width:7811;height:45339;visibility:visible;mso-wrap-style:square;v-text-anchor:middle" o:gfxdata="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" filled="f" strokecolor="red" strokeweight="2.25pt"/>
+                <v:shapetype id="_x0000_t202" coordsize="21600,21600" o:spt="202" path="m,l,21600r21600,l21600,xe">
+                  <v:stroke joinstyle="miter"/>
+                  <v:path gradientshapeok="t" o:connecttype="rect"/>
+                </v:shapetype>
+                <v:shape id="Zone de texte 9" o:spid="_x0000_s1030" type="#_x0000_t202" style="position:absolute;left:47266;top:457;width:12757;height:2520;visibility:visible;mso-wrap-style:none;v-text-anchor:top" o:gfxdata="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" filled="f" stroked="f" strokeweight=".5pt">
+                  <v:textbox>
+                    <w:txbxContent>
+                      <w:p>
+                        <w:pPr>
+                          <w:rPr>
+                            <w:color w:val="FF0000"/>
+                          </w:rPr>
+                        </w:pPr>
+                        <w:r>
+                          <w:rPr>
+                            <w:color w:val="FF0000"/>
+                          </w:rPr>
+                          <w:t>Operations column</w:t>
+                        </w:r>
+                      </w:p>
+                    </w:txbxContent>
+                  </v:textbox>
+                </v:shape>
+                <v:line id="Connecteur droit 10" o:spid="_x0000_s1031" style="position:absolute;flip:x y;visibility:visible;mso-wrap-style:square" from="46386,9410" to="53149,9410" o:connectortype="straight" o:gfxdata="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" strokecolor="black [3200]" strokeweight="1.5pt">
+                  <v:stroke joinstyle="miter"/>
+                </v:line>
+                <v:shape id="Zone de texte 9" o:spid="_x0000_s1032" type="#_x0000_t202" style="position:absolute;left:42567;top:8258;width:3987;height:2514;visibility:visible;mso-wrap-style:none;v-text-anchor:top" o:gfxdata="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" filled="f" stroked="f" strokeweight=".5pt">
+                  <v:textbox>
+                    <w:txbxContent>
+                      <w:p>
+                        <w:pPr>
+                          <w:pStyle w:val="NormalWeb"/>
+                          <w:spacing w:before="0" w:beforeAutospacing="0" w:after="160" w:afterAutospacing="0" w:line="256" w:lineRule="auto"/>
+                        </w:pPr>
+                        <w:r>
+                          <w:rPr>
+                            <w:rFonts w:eastAsia="Calibri" w:cs="Arial"/>
+                            <w:color w:val="FF0000"/>
+                            <w:sz w:val="22"/>
+                            <w:szCs w:val="22"/>
+                          </w:rPr>
+                          <w:t>edit</w:t>
+                        </w:r>
+                      </w:p>
+                    </w:txbxContent>
+                  </v:textbox>
+                </v:shape>
+                <v:shape id="Zone de texte 9" o:spid="_x0000_s1033" type="#_x0000_t202" style="position:absolute;left:43233;top:12258;width:5233;height:2515;visibility:visible;mso-wrap-style:none;v-text-anchor:top" o:gfxdata="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" filled="f" stroked="f" strokeweight=".5pt">
+                  <v:textbox>
+                    <w:txbxContent>
+                      <w:p>
+                        <w:pPr>
+                          <w:pStyle w:val="NormalWeb"/>
+                          <w:spacing w:before="0" w:beforeAutospacing="0" w:after="160" w:afterAutospacing="0" w:line="256" w:lineRule="auto"/>
+                        </w:pPr>
+                        <w:r>
+                          <w:rPr>
+                            <w:rFonts w:eastAsia="Calibri" w:cs="Arial"/>
+                            <w:color w:val="FF0000"/>
+                            <w:sz w:val="22"/>
+                            <w:szCs w:val="22"/>
+                          </w:rPr>
+                          <w:t>delete</w:t>
+                        </w:r>
+                      </w:p>
+                    </w:txbxContent>
+                  </v:textbox>
+                </v:shape>
+                <v:line id="Connecteur droit 13" o:spid="_x0000_s1034" style="position:absolute;flip:x;visibility:visible;mso-wrap-style:square" from="48863,13496" to="56664,13496" o:connectortype="straight" o:gfxdata="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" strokecolor="black [3200]" strokeweight="1.5pt">
+                  <v:stroke joinstyle="miter"/>
+                </v:line>
+                <v:line id="Connecteur droit 14" o:spid="_x0000_s1035" style="position:absolute;rotation:90;flip:x y;visibility:visible;mso-wrap-style:square" from="3868,4189" to="7828,4189" o:connectortype="straight" o:gfxdata="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" strokecolor="black [3200]" strokeweight="1.5pt">
+                  <v:stroke joinstyle="miter"/>
+                </v:line>
+                <v:shape id="Zone de texte 9" o:spid="_x0000_s1036" type="#_x0000_t202" style="position:absolute;left:5787;top:923;width:15628;height:2515;visibility:visible;mso-wrap-style:none;v-text-anchor:top" o:gfxdata="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" filled="f" stroked="f" strokeweight=".5pt">
+                  <v:textbox>
+                    <w:txbxContent>
+                      <w:p>
+                        <w:pPr>
+                          <w:pStyle w:val="NormalWeb"/>
+                          <w:spacing w:before="0" w:beforeAutospacing="0" w:after="160" w:afterAutospacing="0" w:line="254" w:lineRule="auto"/>
+                        </w:pPr>
+                        <w:r>
+                          <w:rPr>
+                            <w:rFonts w:eastAsia="Calibri" w:cs="Arial"/>
+                            <w:color w:val="FF0000"/>
+                            <w:sz w:val="22"/>
+                            <w:szCs w:val="22"/>
+                          </w:rPr>
+                          <w:t>Select/Deselect all items</w:t>
+                        </w:r>
+                      </w:p>
+                    </w:txbxContent>
+                  </v:textbox>
+                </v:shape>
+                <v:shape id="Image 16" o:spid="_x0000_s1037" type="#_x0000_t75" style="position:absolute;top:52749;width:61194;height:16021;visibility:visible;mso-wrap-style:square" o:gfxdata="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">
+                  <v:imagedata r:id="rId11" o:title=""/>
+                  <v:path arrowok="t"/>
+                </v:shape>
+                <v:line id="Connecteur droit 20" o:spid="_x0000_s1038" style="position:absolute;flip:x y;visibility:visible;mso-wrap-style:square" from="50771,58391" to="57533,58391" o:connectortype="straight" o:gfxdata="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" strokecolor="black [3200]" strokeweight="1.5pt">
+                  <v:stroke joinstyle="miter"/>
+                </v:line>
+                <v:shape id="Zone de texte 9" o:spid="_x0000_s1039" type="#_x0000_t202" style="position:absolute;left:45329;top:57140;width:6083;height:2514;visibility:visible;mso-wrap-style:none;v-text-anchor:top" o:gfxdata="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" filled="f" stroked="f" strokeweight=".5pt">
+                  <v:textbox>
+                    <w:txbxContent>
+                      <w:p>
+                        <w:pPr>
+                          <w:pStyle w:val="NormalWeb"/>
+                          <w:spacing w:before="0" w:beforeAutospacing="0" w:after="160" w:afterAutospacing="0" w:line="254" w:lineRule="auto"/>
+                        </w:pPr>
+                        <w:r>
+                          <w:rPr>
+                            <w:rFonts w:eastAsia="Calibri" w:cs="Arial"/>
+                            <w:color w:val="FF0000"/>
+                            <w:sz w:val="22"/>
+                            <w:szCs w:val="22"/>
+                          </w:rPr>
+                          <w:t>remove</w:t>
+                        </w:r>
+                      </w:p>
+                    </w:txbxContent>
+                  </v:textbox>
+                </v:shape>
+                <v:line id="Connecteur droit 22" o:spid="_x0000_s1040" style="position:absolute;rotation:90;flip:x y;visibility:visible;mso-wrap-style:square" from="4207,47877" to="7087,47877" o:connectortype="straight" o:gfxdata="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" strokecolor="black [3200]" strokeweight="1.5pt">
+                  <v:stroke joinstyle="miter"/>
+                </v:line>
+                <v:shape id="Zone de texte 9" o:spid="_x0000_s1041" type="#_x0000_t202" style="position:absolute;left:5647;top:47805;width:15704;height:2515;visibility:visible;mso-wrap-style:none;v-text-anchor:top" o:gfxdata="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" filled="f" stroked="f" strokeweight=".5pt">
+                  <v:textbox>
+                    <w:txbxContent>
+                      <w:p>
+                        <w:pPr>
+                          <w:pStyle w:val="NormalWeb"/>
+                          <w:spacing w:before="0" w:beforeAutospacing="0" w:after="160" w:afterAutospacing="0" w:line="254" w:lineRule="auto"/>
+                        </w:pPr>
+                        <w:r>
+                          <w:rPr>
+                            <w:rFonts w:eastAsia="Calibri" w:cs="Arial"/>
+                            <w:color w:val="FF0000"/>
+                            <w:sz w:val="22"/>
+                            <w:szCs w:val="22"/>
+                          </w:rPr>
+                          <w:t>Select/Deselect one item</w:t>
+                        </w:r>
+                      </w:p>
+                    </w:txbxContent>
+                  </v:textbox>
+                </v:shape>
+                <w10:anchorlock/>
+              </v:group>
+            </w:pict>
+          </mc:Fallback>
+        </mc:AlternateContent>
+      </w:r>
+    </w:p>
+    <w:p>
+      <w:pPr>
+        <w:pStyle w:val="Titre4"/>
+        <w:rPr>
+          <w:lang w:val="en-GB"/>
+        </w:rPr>
+      </w:pPr>
+      <w:r>
+        <w:rPr>
+          <w:lang w:val="en-GB"/>
+        </w:rPr>
+        <w:t>1.5.1. Inputs</w:t>
+      </w:r>
+    </w:p>
+    <w:p>
+      <w:pPr>
+        <w:rPr>
+          <w:b/>
+          <w:bCs/>
+          <w:lang w:val="en-GB"/>
+        </w:rPr>
+      </w:pPr>
+      <w:r>
+        <w:rPr>
+          <w:b/>
+          <w:bCs/>
+          <w:lang w:val="en-GB"/>
+        </w:rPr>
+        <w:t>@Input() contacts: Contact[] = [];</w:t>
+      </w:r>
+    </w:p>
+    <w:p>
+      <w:pPr>
+        <w:rPr>
+          <w:lang w:val="en-GB"/>
+        </w:rPr>
+      </w:pPr>
+      <w:r>
+        <w:rPr>
+          <w:lang w:val="en-GB"/>
+        </w:rPr>
+        <w:t>An array of all contacts</w:t>
+      </w:r>
+    </w:p>
+    <w:p>
+      <w:pPr>
+        <w:rPr>
+          <w:b/>
+          <w:bCs/>
+          <w:lang w:val="en-GB"/>
+        </w:rPr>
+      </w:pPr>
+      <w:r>
+        <w:rPr>
+          <w:b/>
+          <w:bCs/>
+          <w:lang w:val="en-GB"/>
+        </w:rPr>
+        <w:t>@Input() canSelect = true;</w:t>
+      </w:r>
+    </w:p>
+    <w:p>
+      <w:pPr>
+        <w:rPr>
+          <w:lang w:val="en-GB"/>
+        </w:rPr>
+      </w:pPr>
+      <w:r>
+        <w:rPr>
+          <w:lang w:val="en-GB"/>
+        </w:rPr>
+        <w:t>Whether to display selection checkboxes or not.</w:t>
+      </w:r>
+    </w:p>
+    <w:p>
+      <w:pPr>
+        <w:rPr>
+          <w:b/>
+          <w:bCs/>
+          <w:lang w:val="en-GB"/>
+        </w:rPr>
+      </w:pPr>
+      <w:r>
+        <w:rPr>
+          <w:b/>
+          <w:bCs/>
+          <w:lang w:val="en-GB"/>
+        </w:rPr>
+        <w:t>@Input() hasOperations = true;</w:t>
+      </w:r>
+    </w:p>
+    <w:p>
+      <w:pPr>
+        <w:rPr>
+          <w:lang w:val="en-GB"/>
+        </w:rPr>
+      </w:pPr>
+      <w:r>
+        <w:rPr>
+          <w:lang w:val="en-GB"/>
+        </w:rPr>
+        <w:t>Whether to display the operation column or not.</w:t>
+      </w:r>
+    </w:p>
+    <w:p>
+      <w:pPr>
+        <w:rPr>
+          <w:b/>
+          <w:bCs/>
+          <w:lang w:val="en-GB"/>
+        </w:rPr>
+      </w:pPr>
+      <w:r>
+        <w:rPr>
+          <w:b/>
+          <w:bCs/>
+          <w:lang w:val="en-GB"/>
+        </w:rPr>
+        <w:lastRenderedPageBreak/>
+        <w:t>@Input() canEdit = true;</w:t>
+      </w:r>
+    </w:p>
+    <w:p>
+      <w:pPr>
+        <w:rPr>
+          <w:lang w:val="en-GB"/>
+        </w:rPr>
+      </w:pPr>
+      <w:r>
+        <w:rPr>
+          <w:lang w:val="en-GB"/>
+        </w:rPr>
+        <w:t>Whether to display/hide the edit button.</w:t>
+      </w:r>
+    </w:p>
+    <w:p>
+      <w:pPr>
+        <w:rPr>
+          <w:b/>
+          <w:bCs/>
+          <w:lang w:val="en-GB"/>
+        </w:rPr>
+      </w:pPr>
+      <w:r>
+        <w:rPr>
+          <w:b/>
+          <w:bCs/>
+          <w:lang w:val="en-GB"/>
+        </w:rPr>
+        <w:t>@Input() canDelete = true;</w:t>
+      </w:r>
+    </w:p>
+    <w:p>
+      <w:pPr>
+        <w:rPr>
+          <w:lang w:val="en-GB"/>
+        </w:rPr>
+      </w:pPr>
+      <w:r>
+        <w:rPr>
+          <w:lang w:val="en-GB"/>
+        </w:rPr>
+        <w:t>Whether to display/hide the delete button.</w:t>
+      </w:r>
+    </w:p>
+    <w:p>
+      <w:pPr>
+        <w:rPr>
+          <w:b/>
+          <w:bCs/>
+          <w:lang w:val="en-GB"/>
+        </w:rPr>
+      </w:pPr>
+      <w:r>
+        <w:rPr>
+          <w:b/>
+          <w:bCs/>
+          <w:lang w:val="en-GB"/>
+        </w:rPr>
+        <w:t>@Input() canRemove = false;</w:t>
+      </w:r>
+    </w:p>
+    <w:p>
+      <w:pPr>
+        <w:rPr>
+          <w:lang w:val="en-GB"/>
+        </w:rPr>
+      </w:pPr>
+      <w:r>
+        <w:rPr>
+          <w:lang w:val="en-GB"/>
+        </w:rPr>
+        <w:t xml:space="preserve">Whether to display/hide the </w:t>
+      </w:r>
+      <w:r>
+        <w:rPr>
+          <w:lang w:val="en-GB"/>
+        </w:rPr>
+        <w:t>remove</w:t>
+      </w:r>
+      <w:r>
+        <w:rPr>
+          <w:lang w:val="en-GB"/>
+        </w:rPr>
+        <w:t xml:space="preserve"> button</w:t>
+      </w:r>
+      <w:r>
+        <w:rPr>
+          <w:lang w:val="en-GB"/>
+        </w:rPr>
+        <w:t>, this button is meant to delete one contact from the selection list</w:t>
+      </w:r>
       <w:r>
         <w:rPr>
           <w:lang w:val="en-GB"/>
@@ -925,9 +1530,583 @@
     <w:p>
       <w:pPr>
         <w:rPr>
-          <w:lang w:val="en-GB"/>
-        </w:rPr>
-      </w:pPr>
+          <w:b/>
+          <w:bCs/>
+          <w:lang w:val="en-GB"/>
+        </w:rPr>
+      </w:pPr>
+      <w:r>
+        <w:rPr>
+          <w:b/>
+          <w:bCs/>
+          <w:lang w:val="en-GB"/>
+        </w:rPr>
+        <w:t>@Input() canReorder = true;</w:t>
+      </w:r>
+    </w:p>
+    <w:p>
+      <w:pPr>
+        <w:rPr>
+          <w:lang w:val="en-GB"/>
+        </w:rPr>
+      </w:pPr>
+      <w:r>
+        <w:rPr>
+          <w:lang w:val="en-GB"/>
+        </w:rPr>
+        <w:t>Determines if the user can order the table results.</w:t>
+      </w:r>
+    </w:p>
+    <w:p>
+      <w:pPr>
+        <w:rPr>
+          <w:b/>
+          <w:bCs/>
+          <w:lang w:val="en-GB"/>
+        </w:rPr>
+      </w:pPr>
+      <w:r>
+        <w:rPr>
+          <w:b/>
+          <w:bCs/>
+          <w:lang w:val="en-GB"/>
+        </w:rPr>
+        <w:t>@Input() orderDir = 'ASC';</w:t>
+      </w:r>
+    </w:p>
+    <w:p>
+      <w:pPr>
+        <w:rPr>
+          <w:lang w:val="en-GB"/>
+        </w:rPr>
+      </w:pPr>
+      <w:r>
+        <w:rPr>
+          <w:lang w:val="en-GB"/>
+        </w:rPr>
+        <w:t>Determines the order of items in the table of contacts.</w:t>
+      </w:r>
+    </w:p>
+    <w:p>
+      <w:pPr>
+        <w:pStyle w:val="Titre4"/>
+        <w:rPr>
+          <w:lang w:val="en-GB"/>
+        </w:rPr>
+      </w:pPr>
+      <w:r>
+        <w:rPr>
+          <w:lang w:val="en-GB"/>
+        </w:rPr>
+        <w:t>1.5.2. Outputs</w:t>
+      </w:r>
+    </w:p>
+    <w:p>
+      <w:pPr>
+        <w:rPr>
+          <w:b/>
+          <w:bCs/>
+          <w:lang w:val="en-GB"/>
+        </w:rPr>
+      </w:pPr>
+      <w:r>
+        <w:rPr>
+          <w:b/>
+          <w:bCs/>
+          <w:lang w:val="en-GB"/>
+        </w:rPr>
+        <w:t>@Output() allItemsSelection = new EventEmitter&lt;boolean&gt;();</w:t>
+      </w:r>
+    </w:p>
+    <w:p>
+      <w:pPr>
+        <w:rPr>
+          <w:lang w:val="en-GB"/>
+        </w:rPr>
+      </w:pPr>
+      <w:r>
+        <w:rPr>
+          <w:lang w:val="en-GB"/>
+        </w:rPr>
+        <w:t>Fired when the user clicks the table header checkbox to select or deselect all items.</w:t>
+      </w:r>
+    </w:p>
+    <w:p>
+      <w:pPr>
+        <w:rPr>
+          <w:b/>
+          <w:bCs/>
+          <w:lang w:val="en-GB"/>
+        </w:rPr>
+      </w:pPr>
+      <w:r>
+        <w:rPr>
+          <w:b/>
+          <w:bCs/>
+          <w:lang w:val="en-GB"/>
+        </w:rPr>
+        <w:t>@Output() itemSelection = new EventEmitter&lt;Contact&gt;();</w:t>
+      </w:r>
+    </w:p>
+    <w:p>
+      <w:pPr>
+        <w:rPr>
+          <w:lang w:val="en-GB"/>
+        </w:rPr>
+      </w:pPr>
+      <w:r>
+        <w:rPr>
+          <w:lang w:val="en-GB"/>
+        </w:rPr>
+        <w:t>Fired when the user selects one contact.</w:t>
+      </w:r>
+    </w:p>
+    <w:p>
+      <w:pPr>
+        <w:rPr>
+          <w:b/>
+          <w:bCs/>
+          <w:lang w:val="en-GB"/>
+        </w:rPr>
+      </w:pPr>
+      <w:r>
+        <w:rPr>
+          <w:b/>
+          <w:bCs/>
+          <w:lang w:val="en-GB"/>
+        </w:rPr>
+        <w:t>@Output() orderChanged = new EventEmitter&lt;string&gt;();</w:t>
+      </w:r>
+    </w:p>
+    <w:p>
+      <w:pPr>
+        <w:rPr>
+          <w:lang w:val="en-GB"/>
+        </w:rPr>
+      </w:pPr>
+      <w:r>
+        <w:rPr>
+          <w:lang w:val="en-GB"/>
+        </w:rPr>
+        <w:t>Fired when the user clicks the order link to change the ordering of contacts.</w:t>
+      </w:r>
+    </w:p>
+    <w:p>
+      <w:pPr>
+        <w:rPr>
+          <w:b/>
+          <w:bCs/>
+          <w:lang w:val="en-GB"/>
+        </w:rPr>
+      </w:pPr>
+      <w:r>
+        <w:rPr>
+          <w:b/>
+          <w:bCs/>
+          <w:lang w:val="en-GB"/>
+        </w:rPr>
+        <w:t>@Output() editContactClicked = new EventEmitter&lt;Contact&gt;();</w:t>
+      </w:r>
+    </w:p>
+    <w:p>
+      <w:pPr>
+        <w:rPr>
+          <w:lang w:val="en-GB"/>
+        </w:rPr>
+      </w:pPr>
+      <w:r>
+        <w:rPr>
+          <w:lang w:val="en-GB"/>
+        </w:rPr>
+        <w:t>Fired when the user clicks the edit button.</w:t>
+      </w:r>
+    </w:p>
+    <w:p>
+      <w:pPr>
+        <w:rPr>
+          <w:b/>
+          <w:bCs/>
+          <w:lang w:val="en-GB"/>
+        </w:rPr>
+      </w:pPr>
+      <w:r>
+        <w:rPr>
+          <w:b/>
+          <w:bCs/>
+          <w:lang w:val="en-GB"/>
+        </w:rPr>
+        <w:t>@Output() deleteContactClicked = new EventEmitter&lt;Contact&gt;();</w:t>
+      </w:r>
+    </w:p>
+    <w:p>
+      <w:pPr>
+        <w:rPr>
+          <w:lang w:val="en-GB"/>
+        </w:rPr>
+      </w:pPr>
+      <w:r>
+        <w:rPr>
+          <w:lang w:val="en-GB"/>
+        </w:rPr>
+        <w:t>Fired when the user clicks the delete button.</w:t>
+      </w:r>
+    </w:p>
+    <w:p>
+      <w:pPr>
+        <w:rPr>
+          <w:b/>
+          <w:bCs/>
+          <w:lang w:val="en-GB"/>
+        </w:rPr>
+      </w:pPr>
+      <w:r>
+        <w:rPr>
+          <w:b/>
+          <w:bCs/>
+          <w:lang w:val="en-GB"/>
+        </w:rPr>
+        <w:t>@Output() removeContactClicked = new EventEmitter&lt;Contact&gt;();</w:t>
+      </w:r>
+    </w:p>
+    <w:p>
+      <w:pPr>
+        <w:rPr>
+          <w:lang w:val="en-GB"/>
+        </w:rPr>
+      </w:pPr>
+      <w:r>
+        <w:rPr>
+          <w:lang w:val="en-GB"/>
+        </w:rPr>
+        <w:t>Fired when the user clicks the remove button.</w:t>
+      </w:r>
+    </w:p>
+    <w:p>
+      <w:pPr>
+        <w:pStyle w:val="Titre3"/>
+        <w:rPr>
+          <w:lang w:val="en-GB"/>
+        </w:rPr>
+      </w:pPr>
+      <w:r>
+        <w:rPr>
+          <w:lang w:val="en-GB"/>
+        </w:rPr>
+        <w:lastRenderedPageBreak/>
+        <w:t>1.6. search-field</w:t>
+      </w:r>
+    </w:p>
+    <w:p>
+      <w:pPr>
+        <w:rPr>
+          <w:lang w:val="en-GB"/>
+        </w:rPr>
+      </w:pPr>
+      <w:r>
+        <w:rPr>
+          <w:noProof/>
+          <w:lang w:eastAsia="fr-FR"/>
+        </w:rPr>
+        <mc:AlternateContent>
+          <mc:Choice Requires="wpc">
+            <w:drawing>
+              <wp:inline distT="0" distB="0" distL="0" distR="0">
+                <wp:extent cx="5486400" cy="4286250"/>
+                <wp:effectExtent l="0" t="0" r="0" b="0"/>
+                <wp:docPr id="24" name="Zone de dessin 24"/>
+                <wp:cNvGraphicFramePr>
+                  <a:graphicFrameLocks xmlns:a="http://schemas.openxmlformats.org/drawingml/2006/main" noChangeAspect="1"/>
+                </wp:cNvGraphicFramePr>
+                <a:graphic xmlns:a="http://schemas.openxmlformats.org/drawingml/2006/main">
+                  <a:graphicData uri="http://schemas.microsoft.com/office/word/2010/wordprocessingCanvas">
+                    <wpc:wpc>
+                      <wpc:bg/>
+                      <wpc:whole/>
+                      <pic:pic xmlns:pic="http://schemas.openxmlformats.org/drawingml/2006/picture">
+                        <pic:nvPicPr>
+                          <pic:cNvPr id="25" name="Image 25"/>
+                          <pic:cNvPicPr>
+                            <a:picLocks noChangeAspect="1"/>
+                          </pic:cNvPicPr>
+                        </pic:nvPicPr>
+                        <pic:blipFill>
+                          <a:blip r:embed="rId12"/>
+                          <a:stretch>
+                            <a:fillRect/>
+                          </a:stretch>
+                        </pic:blipFill>
+                        <pic:spPr>
+                          <a:xfrm>
+                            <a:off x="0" y="95250"/>
+                            <a:ext cx="5486400" cy="442953"/>
+                          </a:xfrm>
+                          <a:prstGeom prst="rect">
+                            <a:avLst/>
+                          </a:prstGeom>
+                        </pic:spPr>
+                      </pic:pic>
+                      <wps:wsp>
+                        <wps:cNvPr id="26" name="Zone de texte 9"/>
+                        <wps:cNvSpPr txBox="1"/>
+                        <wps:spPr>
+                          <a:xfrm>
+                            <a:off x="2646975" y="227625"/>
+                            <a:ext cx="1000125" cy="251460"/>
+                          </a:xfrm>
+                          <a:prstGeom prst="rect">
+                            <a:avLst/>
+                          </a:prstGeom>
+                          <a:noFill/>
+                          <a:ln w="6350">
+                            <a:noFill/>
+                          </a:ln>
+                          <a:effectLst/>
+                        </wps:spPr>
+                        <wps:style>
+                          <a:lnRef idx="0">
+                            <a:schemeClr val="accent1"/>
+                          </a:lnRef>
+                          <a:fillRef idx="0">
+                            <a:schemeClr val="accent1"/>
+                          </a:fillRef>
+                          <a:effectRef idx="0">
+                            <a:schemeClr val="accent1"/>
+                          </a:effectRef>
+                          <a:fontRef idx="minor">
+                            <a:schemeClr val="dk1"/>
+                          </a:fontRef>
+                        </wps:style>
+                        <wps:txbx>
+                          <w:txbxContent>
+                            <w:p>
+                              <w:pPr>
+                                <w:pStyle w:val="NormalWeb"/>
+                                <w:spacing w:before="0" w:beforeAutospacing="0" w:after="160" w:afterAutospacing="0" w:line="252" w:lineRule="auto"/>
+                              </w:pPr>
+                              <w:r>
+                                <w:rPr>
+                                  <w:rFonts w:eastAsia="Calibri" w:cs="Arial"/>
+                                  <w:color w:val="FF0000"/>
+                                  <w:sz w:val="22"/>
+                                  <w:szCs w:val="22"/>
+                                </w:rPr>
+                                <w:t>Compact form</w:t>
+                              </w:r>
+                            </w:p>
+                          </w:txbxContent>
+                        </wps:txbx>
+                        <wps:bodyPr rot="0" spcFirstLastPara="0" vert="horz" wrap="none" lIns="91440" tIns="45720" rIns="91440" bIns="45720" numCol="1" spcCol="0" rtlCol="0" fromWordArt="0" anchor="t" anchorCtr="0" forceAA="0" compatLnSpc="1">
+                          <a:prstTxWarp prst="textNoShape">
+                            <a:avLst/>
+                          </a:prstTxWarp>
+                          <a:noAutofit/>
+                        </wps:bodyPr>
+                      </wps:wsp>
+                      <pic:pic xmlns:pic="http://schemas.openxmlformats.org/drawingml/2006/picture">
+                        <pic:nvPicPr>
+                          <pic:cNvPr id="27" name="Image 27"/>
+                          <pic:cNvPicPr>
+                            <a:picLocks noChangeAspect="1"/>
+                          </pic:cNvPicPr>
+                        </pic:nvPicPr>
+                        <pic:blipFill>
+                          <a:blip r:embed="rId13"/>
+                          <a:stretch>
+                            <a:fillRect/>
+                          </a:stretch>
+                        </pic:blipFill>
+                        <pic:spPr>
+                          <a:xfrm>
+                            <a:off x="14400" y="998386"/>
+                            <a:ext cx="5472000" cy="3287864"/>
+                          </a:xfrm>
+                          <a:prstGeom prst="rect">
+                            <a:avLst/>
+                          </a:prstGeom>
+                        </pic:spPr>
+                      </pic:pic>
+                    </wpc:wpc>
+                  </a:graphicData>
+                </a:graphic>
+              </wp:inline>
+            </w:drawing>
+          </mc:Choice>
+          <mc:Fallback>
+            <w:pict>
+              <v:group id="Zone de dessin 24" o:spid="_x0000_s1042" editas="canvas" style="width:6in;height:337.5pt;mso-position-horizontal-relative:char;mso-position-vertical-relative:line" coordsize="54864,42862" o:gfxdata="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">
+                <v:shape id="_x0000_s1043" type="#_x0000_t75" style="position:absolute;width:54864;height:42862;visibility:visible;mso-wrap-style:square">
+                  <v:fill o:detectmouseclick="t"/>
+                  <v:path o:connecttype="none"/>
+                </v:shape>
+                <v:shape id="Image 25" o:spid="_x0000_s1044" type="#_x0000_t75" style="position:absolute;top:952;width:54864;height:4430;visibility:visible;mso-wrap-style:square" o:gfxdata="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">
+                  <v:imagedata r:id="rId14" o:title=""/>
+                  <v:path arrowok="t"/>
+                </v:shape>
+                <v:shape id="Zone de texte 9" o:spid="_x0000_s1045" type="#_x0000_t202" style="position:absolute;left:26469;top:2276;width:10002;height:2514;visibility:visible;mso-wrap-style:none;v-text-anchor:top" o:gfxdata="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" filled="f" stroked="f" strokeweight=".5pt">
+                  <v:textbox>
+                    <w:txbxContent>
+                      <w:p>
+                        <w:pPr>
+                          <w:pStyle w:val="NormalWeb"/>
+                          <w:spacing w:before="0" w:beforeAutospacing="0" w:after="160" w:afterAutospacing="0" w:line="252" w:lineRule="auto"/>
+                        </w:pPr>
+                        <w:r>
+                          <w:rPr>
+                            <w:rFonts w:eastAsia="Calibri" w:cs="Arial"/>
+                            <w:color w:val="FF0000"/>
+                            <w:sz w:val="22"/>
+                            <w:szCs w:val="22"/>
+                          </w:rPr>
+                          <w:t>Compact form</w:t>
+                        </w:r>
+                      </w:p>
+                    </w:txbxContent>
+                  </v:textbox>
+                </v:shape>
+                <v:shape id="Image 27" o:spid="_x0000_s1046" type="#_x0000_t75" style="position:absolute;left:144;top:9983;width:54720;height:32879;visibility:visible;mso-wrap-style:square" o:gfxdata="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">
+                  <v:imagedata r:id="rId15" o:title=""/>
+                  <v:path arrowok="t"/>
+                </v:shape>
+                <w10:anchorlock/>
+              </v:group>
+            </w:pict>
+          </mc:Fallback>
+        </mc:AlternateContent>
+      </w:r>
+    </w:p>
+    <w:p>
+      <w:pPr>
+        <w:pStyle w:val="Titre4"/>
+        <w:rPr>
+          <w:lang w:val="en-GB"/>
+        </w:rPr>
+      </w:pPr>
+      <w:r>
+        <w:rPr>
+          <w:lang w:val="en-GB"/>
+        </w:rPr>
+        <w:t>1.6.1. Inputs</w:t>
+      </w:r>
+    </w:p>
+    <w:p>
+      <w:pPr>
+        <w:rPr>
+          <w:b/>
+          <w:bCs/>
+          <w:lang w:val="en-GB"/>
+        </w:rPr>
+      </w:pPr>
+      <w:r>
+        <w:rPr>
+          <w:b/>
+          <w:bCs/>
+          <w:lang w:val="en-GB"/>
+        </w:rPr>
+        <w:t>@Input() searchPatte</w:t>
+      </w:r>
+      <w:r>
+        <w:rPr>
+          <w:b/>
+          <w:bCs/>
+          <w:lang w:val="en-GB"/>
+        </w:rPr>
+        <w:t>r</w:t>
+      </w:r>
+      <w:r>
+        <w:rPr>
+          <w:b/>
+          <w:bCs/>
+          <w:lang w:val="en-GB"/>
+        </w:rPr>
+        <w:t>n = '';</w:t>
+      </w:r>
+    </w:p>
+    <w:p>
+      <w:pPr>
+        <w:rPr>
+          <w:lang w:val="en-GB"/>
+        </w:rPr>
+      </w:pPr>
+      <w:r>
+        <w:rPr>
+          <w:lang w:val="en-GB"/>
+        </w:rPr>
+        <w:t>Initialize the search pattern.</w:t>
+      </w:r>
+    </w:p>
+    <w:p>
+      <w:pPr>
+        <w:rPr>
+          <w:b/>
+          <w:bCs/>
+          <w:lang w:val="en-GB"/>
+        </w:rPr>
+      </w:pPr>
+      <w:r>
+        <w:rPr>
+          <w:b/>
+          <w:bCs/>
+          <w:lang w:val="en-GB"/>
+        </w:rPr>
+        <w:t>@Input() helpDisplayed = false;</w:t>
+      </w:r>
+    </w:p>
+    <w:p>
+      <w:pPr>
+        <w:rPr>
+          <w:lang w:val="en-GB"/>
+        </w:rPr>
+      </w:pPr>
+      <w:r>
+        <w:rPr>
+          <w:lang w:val="en-GB"/>
+        </w:rPr>
+        <w:t>Tells if the help message should be displayed or hidden first time the component is rendered.</w:t>
+      </w:r>
+    </w:p>
+    <w:p>
+      <w:pPr>
+        <w:pStyle w:val="Titre4"/>
+        <w:rPr>
+          <w:lang w:val="en-GB"/>
+        </w:rPr>
+      </w:pPr>
+      <w:r>
+        <w:rPr>
+          <w:lang w:val="en-GB"/>
+        </w:rPr>
+        <w:t>1.6.2. Outputs</w:t>
+      </w:r>
+    </w:p>
+    <w:p>
+      <w:pPr>
+        <w:rPr>
+          <w:b/>
+          <w:bCs/>
+          <w:lang w:val="en-GB"/>
+        </w:rPr>
+      </w:pPr>
+      <w:r>
+        <w:rPr>
+          <w:b/>
+          <w:bCs/>
+          <w:lang w:val="en-GB"/>
+        </w:rPr>
+        <w:t>@Output() searchPattenModified = new EventEmitter&lt;string&gt;();</w:t>
+      </w:r>
+    </w:p>
+    <w:p>
+      <w:pPr>
+        <w:rPr>
+          <w:lang w:val="en-GB"/>
+        </w:rPr>
+      </w:pPr>
+      <w:r>
+        <w:rPr>
+          <w:lang w:val="en-GB"/>
+        </w:rPr>
+        <w:t>Fired when the user changes the search pattern.</w:t>
+      </w:r>
       <w:bookmarkStart w:id="0" w:name="_GoBack"/>
       <w:bookmarkEnd w:id="0"/>
     </w:p>
@@ -1364,17 +2543,18 @@
     <w:uiPriority w:val="9"/>
     <w:unhideWhenUsed/>
     <w:qFormat/>
-    <w:rsid w:val="002156EA"/>
+    <w:rsid w:val="008A32FF"/>
     <w:pPr>
       <w:keepNext/>
       <w:keepLines/>
-      <w:spacing w:before="40" w:after="0"/>
+      <w:spacing w:before="240" w:after="120"/>
       <w:outlineLvl w:val="1"/>
     </w:pPr>
     <w:rPr>
       <w:rFonts w:asciiTheme="majorHAnsi" w:eastAsiaTheme="majorEastAsia" w:hAnsiTheme="majorHAnsi" w:cstheme="majorBidi"/>
+      <w:b/>
       <w:color w:val="2E74B5" w:themeColor="accent1" w:themeShade="BF"/>
-      <w:sz w:val="26"/>
+      <w:sz w:val="36"/>
       <w:szCs w:val="26"/>
     </w:rPr>
   </w:style>
@@ -1386,17 +2566,18 @@
     <w:uiPriority w:val="9"/>
     <w:unhideWhenUsed/>
     <w:qFormat/>
-    <w:rsid w:val="002156EA"/>
+    <w:rsid w:val="008A32FF"/>
     <w:pPr>
       <w:keepNext/>
       <w:keepLines/>
-      <w:spacing w:before="40" w:after="0"/>
+      <w:spacing w:before="240" w:after="120"/>
       <w:outlineLvl w:val="2"/>
     </w:pPr>
     <w:rPr>
       <w:rFonts w:asciiTheme="majorHAnsi" w:eastAsiaTheme="majorEastAsia" w:hAnsiTheme="majorHAnsi" w:cstheme="majorBidi"/>
+      <w:b/>
       <w:color w:val="1F4D78" w:themeColor="accent1" w:themeShade="7F"/>
-      <w:sz w:val="24"/>
+      <w:sz w:val="32"/>
       <w:szCs w:val="24"/>
     </w:rPr>
   </w:style>
@@ -1408,7 +2589,7 @@
     <w:uiPriority w:val="9"/>
     <w:unhideWhenUsed/>
     <w:qFormat/>
-    <w:rsid w:val="001E229B"/>
+    <w:rsid w:val="005F5B37"/>
     <w:pPr>
       <w:keepNext/>
       <w:keepLines/>
@@ -1420,6 +2601,7 @@
       <w:i/>
       <w:iCs/>
       <w:color w:val="2E74B5" w:themeColor="accent1" w:themeShade="BF"/>
+      <w:sz w:val="28"/>
     </w:rPr>
   </w:style>
   <w:style w:type="character" w:default="1" w:styleId="Policepardfaut">
@@ -1454,11 +2636,12 @@
     <w:basedOn w:val="Policepardfaut"/>
     <w:link w:val="Titre2"/>
     <w:uiPriority w:val="9"/>
-    <w:rsid w:val="002156EA"/>
+    <w:rsid w:val="008A32FF"/>
     <w:rPr>
       <w:rFonts w:asciiTheme="majorHAnsi" w:eastAsiaTheme="majorEastAsia" w:hAnsiTheme="majorHAnsi" w:cstheme="majorBidi"/>
+      <w:b/>
       <w:color w:val="2E74B5" w:themeColor="accent1" w:themeShade="BF"/>
-      <w:sz w:val="26"/>
+      <w:sz w:val="36"/>
       <w:szCs w:val="26"/>
     </w:rPr>
   </w:style>
@@ -1467,11 +2650,12 @@
     <w:basedOn w:val="Policepardfaut"/>
     <w:link w:val="Titre3"/>
     <w:uiPriority w:val="9"/>
-    <w:rsid w:val="002156EA"/>
+    <w:rsid w:val="008A32FF"/>
     <w:rPr>
       <w:rFonts w:asciiTheme="majorHAnsi" w:eastAsiaTheme="majorEastAsia" w:hAnsiTheme="majorHAnsi" w:cstheme="majorBidi"/>
+      <w:b/>
       <w:color w:val="1F4D78" w:themeColor="accent1" w:themeShade="7F"/>
-      <w:sz w:val="24"/>
+      <w:sz w:val="32"/>
       <w:szCs w:val="24"/>
     </w:rPr>
   </w:style>
@@ -1480,12 +2664,30 @@
     <w:basedOn w:val="Policepardfaut"/>
     <w:link w:val="Titre4"/>
     <w:uiPriority w:val="9"/>
-    <w:rsid w:val="001E229B"/>
+    <w:rsid w:val="005F5B37"/>
     <w:rPr>
       <w:rFonts w:asciiTheme="majorHAnsi" w:eastAsiaTheme="majorEastAsia" w:hAnsiTheme="majorHAnsi" w:cstheme="majorBidi"/>
       <w:i/>
       <w:iCs/>
       <w:color w:val="2E74B5" w:themeColor="accent1" w:themeShade="BF"/>
+      <w:sz w:val="28"/>
+    </w:rPr>
+  </w:style>
+  <w:style w:type="paragraph" w:styleId="NormalWeb">
+    <w:name w:val="Normal (Web)"/>
+    <w:basedOn w:val="Normal"/>
+    <w:uiPriority w:val="99"/>
+    <w:semiHidden/>
+    <w:unhideWhenUsed/>
+    <w:rsid w:val="009D18D5"/>
+    <w:pPr>
+      <w:spacing w:before="100" w:beforeAutospacing="1" w:after="100" w:afterAutospacing="1" w:line="240" w:lineRule="auto"/>
+    </w:pPr>
+    <w:rPr>
+      <w:rFonts w:ascii="Times New Roman" w:eastAsiaTheme="minorEastAsia" w:hAnsi="Times New Roman" w:cs="Times New Roman"/>
+      <w:sz w:val="24"/>
+      <w:szCs w:val="24"/>
+      <w:lang w:eastAsia="fr-FR"/>
     </w:rPr>
   </w:style>
 </w:styles>

</xml_diff>

<commit_message>
added directive appFocusInput It should be used to focus input fields when they become visible.
</commit_message>
<xml_diff>
--- a/document.docx
+++ b/document.docx
@@ -2178,31 +2178,7 @@
         <w:rPr>
           <w:lang w:val="en-GB"/>
         </w:rPr>
-        <w:t xml:space="preserve">Whether to display/hide the </w:t>
-      </w:r>
-      <w:r>
-        <w:rPr>
-          <w:lang w:val="en-GB"/>
-        </w:rPr>
-        <w:t>remove</w:t>
-      </w:r>
-      <w:r>
-        <w:rPr>
-          <w:lang w:val="en-GB"/>
-        </w:rPr>
-        <w:t xml:space="preserve"> button</w:t>
-      </w:r>
-      <w:r>
-        <w:rPr>
-          <w:lang w:val="en-GB"/>
-        </w:rPr>
-        <w:t>, this button is meant to delete one contact from the selection list</w:t>
-      </w:r>
-      <w:r>
-        <w:rPr>
-          <w:lang w:val="en-GB"/>
-        </w:rPr>
-        <w:t>.</w:t>
+        <w:t>Whether to display/hide the remove button, this button is meant to delete one contact from the selection list.</w:t>
       </w:r>
     </w:p>
     <w:p>
@@ -3071,23 +3047,7 @@
           <w:bCs/>
           <w:lang w:val="en-GB"/>
         </w:rPr>
-        <w:t>searchPatte</w:t>
-      </w:r>
-      <w:r>
-        <w:rPr>
-          <w:b/>
-          <w:bCs/>
-          <w:lang w:val="en-GB"/>
-        </w:rPr>
-        <w:t>r</w:t>
-      </w:r>
-      <w:r>
-        <w:rPr>
-          <w:b/>
-          <w:bCs/>
-          <w:lang w:val="en-GB"/>
-        </w:rPr>
-        <w:t>n</w:t>
+        <w:t>searchPattern</w:t>
       </w:r>
       <w:proofErr w:type="spellEnd"/>
       <w:r>
@@ -3540,26 +3500,162 @@
         <w:rPr>
           <w:lang w:val="en-GB"/>
         </w:rPr>
-        <w:t xml:space="preserve">Determines whether to show/hide the </w:t>
-      </w:r>
-      <w:r>
-        <w:rPr>
-          <w:lang w:val="en-GB"/>
-        </w:rPr>
-        <w:t>delete</w:t>
-      </w:r>
-      <w:r>
-        <w:rPr>
-          <w:lang w:val="en-GB"/>
-        </w:rPr>
-        <w:t xml:space="preserve"> button</w:t>
-      </w:r>
-      <w:r>
-        <w:rPr>
-          <w:lang w:val="en-GB"/>
-        </w:rPr>
-        <w:t>s</w:t>
-      </w:r>
+        <w:t>Determines whether to show/hide the delete buttons.</w:t>
+      </w:r>
+    </w:p>
+    <w:p>
+      <w:pPr>
+        <w:rPr>
+          <w:b/>
+          <w:bCs/>
+          <w:lang w:val="en-GB"/>
+        </w:rPr>
+      </w:pPr>
+      <w:proofErr w:type="gramStart"/>
+      <w:r>
+        <w:rPr>
+          <w:b/>
+          <w:bCs/>
+          <w:lang w:val="en-GB"/>
+        </w:rPr>
+        <w:t>@Input(</w:t>
+      </w:r>
+      <w:proofErr w:type="gramEnd"/>
+      <w:r>
+        <w:rPr>
+          <w:b/>
+          <w:bCs/>
+          <w:lang w:val="en-GB"/>
+        </w:rPr>
+        <w:t xml:space="preserve">) </w:t>
+      </w:r>
+      <w:proofErr w:type="spellStart"/>
+      <w:r>
+        <w:rPr>
+          <w:b/>
+          <w:bCs/>
+          <w:lang w:val="en-GB"/>
+        </w:rPr>
+        <w:t>canReorder</w:t>
+      </w:r>
+      <w:proofErr w:type="spellEnd"/>
+      <w:r>
+        <w:rPr>
+          <w:b/>
+          <w:bCs/>
+          <w:lang w:val="en-GB"/>
+        </w:rPr>
+        <w:t xml:space="preserve"> = true;</w:t>
+      </w:r>
+    </w:p>
+    <w:p>
+      <w:pPr>
+        <w:rPr>
+          <w:lang w:val="en-GB"/>
+        </w:rPr>
+      </w:pPr>
+      <w:r>
+        <w:rPr>
+          <w:lang w:val="en-GB"/>
+        </w:rPr>
+        <w:t>Determines whether to show/hide the reorder button.</w:t>
+      </w:r>
+    </w:p>
+    <w:p>
+      <w:pPr>
+        <w:rPr>
+          <w:b/>
+          <w:bCs/>
+          <w:lang w:val="en-GB"/>
+        </w:rPr>
+      </w:pPr>
+      <w:proofErr w:type="gramStart"/>
+      <w:r>
+        <w:rPr>
+          <w:b/>
+          <w:bCs/>
+          <w:lang w:val="en-GB"/>
+        </w:rPr>
+        <w:t>@Input(</w:t>
+      </w:r>
+      <w:proofErr w:type="gramEnd"/>
+      <w:r>
+        <w:rPr>
+          <w:b/>
+          <w:bCs/>
+          <w:lang w:val="en-GB"/>
+        </w:rPr>
+        <w:t>)</w:t>
+      </w:r>
+      <w:r>
+        <w:rPr>
+          <w:b/>
+          <w:bCs/>
+          <w:lang w:val="en-GB"/>
+        </w:rPr>
+        <w:t xml:space="preserve"> </w:t>
+      </w:r>
+      <w:proofErr w:type="spellStart"/>
+      <w:r>
+        <w:rPr>
+          <w:b/>
+          <w:bCs/>
+          <w:lang w:val="en-GB"/>
+        </w:rPr>
+        <w:t>orderedItemsIds</w:t>
+      </w:r>
+      <w:proofErr w:type="spellEnd"/>
+      <w:r>
+        <w:rPr>
+          <w:b/>
+          <w:bCs/>
+          <w:lang w:val="en-GB"/>
+        </w:rPr>
+        <w:t xml:space="preserve"> </w:t>
+      </w:r>
+      <w:r>
+        <w:rPr>
+          <w:b/>
+          <w:bCs/>
+          <w:lang w:val="en-GB"/>
+        </w:rPr>
+        <w:t>= [];</w:t>
+      </w:r>
+    </w:p>
+    <w:p>
+      <w:pPr>
+        <w:rPr>
+          <w:lang w:val="en-GB"/>
+        </w:rPr>
+      </w:pPr>
+      <w:r>
+        <w:rPr>
+          <w:lang w:val="en-GB"/>
+        </w:rPr>
+        <w:t>An array of the ids (</w:t>
+      </w:r>
+      <w:proofErr w:type="spellStart"/>
+      <w:r>
+        <w:rPr>
+          <w:lang w:val="en-GB"/>
+        </w:rPr>
+        <w:t>numTypeContact</w:t>
+      </w:r>
+      <w:proofErr w:type="spellEnd"/>
+      <w:r>
+        <w:rPr>
+          <w:lang w:val="en-GB"/>
+        </w:rPr>
+        <w:t xml:space="preserve">) that </w:t>
+      </w:r>
+      <w:proofErr w:type="gramStart"/>
+      <w:r>
+        <w:rPr>
+          <w:lang w:val="en-GB"/>
+        </w:rPr>
+        <w:t>was ordered</w:t>
+      </w:r>
+      <w:proofErr w:type="gramEnd"/>
       <w:r>
         <w:rPr>
           <w:lang w:val="en-GB"/>
@@ -3600,647 +3696,536 @@
           <w:bCs/>
           <w:lang w:val="en-GB"/>
         </w:rPr>
-        <w:t>canReorder</w:t>
-      </w:r>
-      <w:proofErr w:type="spellEnd"/>
-      <w:r>
-        <w:rPr>
-          <w:b/>
-          <w:bCs/>
-          <w:lang w:val="en-GB"/>
-        </w:rPr>
-        <w:t xml:space="preserve"> = true;</w:t>
-      </w:r>
-    </w:p>
-    <w:p>
-      <w:pPr>
-        <w:rPr>
-          <w:lang w:val="en-GB"/>
-        </w:rPr>
-      </w:pPr>
-      <w:r>
-        <w:rPr>
-          <w:lang w:val="en-GB"/>
-        </w:rPr>
-        <w:t xml:space="preserve">Determines whether to show/hide the </w:t>
-      </w:r>
-      <w:r>
-        <w:rPr>
-          <w:lang w:val="en-GB"/>
-        </w:rPr>
-        <w:t>reorder</w:t>
-      </w:r>
-      <w:r>
-        <w:rPr>
-          <w:lang w:val="en-GB"/>
-        </w:rPr>
-        <w:t xml:space="preserve"> button.</w:t>
-      </w:r>
-    </w:p>
-    <w:p>
-      <w:pPr>
-        <w:rPr>
-          <w:b/>
-          <w:bCs/>
-          <w:lang w:val="en-GB"/>
-        </w:rPr>
-      </w:pPr>
+        <w:t>not</w:t>
+      </w:r>
+      <w:r>
+        <w:rPr>
+          <w:b/>
+          <w:bCs/>
+          <w:lang w:val="en-GB"/>
+        </w:rPr>
+        <w:t>Order</w:t>
+      </w:r>
+      <w:r>
+        <w:rPr>
+          <w:b/>
+          <w:bCs/>
+          <w:lang w:val="en-GB"/>
+        </w:rPr>
+        <w:t>ed</w:t>
+      </w:r>
+      <w:r>
+        <w:rPr>
+          <w:b/>
+          <w:bCs/>
+          <w:lang w:val="en-GB"/>
+        </w:rPr>
+        <w:t>Items</w:t>
+      </w:r>
+      <w:r>
+        <w:rPr>
+          <w:b/>
+          <w:bCs/>
+          <w:lang w:val="en-GB"/>
+        </w:rPr>
+        <w:t>Ids</w:t>
+      </w:r>
+      <w:proofErr w:type="spellEnd"/>
+      <w:r>
+        <w:rPr>
+          <w:b/>
+          <w:bCs/>
+          <w:lang w:val="en-GB"/>
+        </w:rPr>
+        <w:t xml:space="preserve"> = [];</w:t>
+      </w:r>
+    </w:p>
+    <w:p>
+      <w:pPr>
+        <w:rPr>
+          <w:lang w:val="en-GB"/>
+        </w:rPr>
+      </w:pPr>
+      <w:r>
+        <w:rPr>
+          <w:lang w:val="en-GB"/>
+        </w:rPr>
+        <w:t>An array of the ids (</w:t>
+      </w:r>
+      <w:proofErr w:type="spellStart"/>
+      <w:r>
+        <w:rPr>
+          <w:lang w:val="en-GB"/>
+        </w:rPr>
+        <w:t>numTypeContact</w:t>
+      </w:r>
+      <w:proofErr w:type="spellEnd"/>
+      <w:r>
+        <w:rPr>
+          <w:lang w:val="en-GB"/>
+        </w:rPr>
+        <w:t xml:space="preserve">) that </w:t>
+      </w:r>
       <w:proofErr w:type="gramStart"/>
       <w:r>
         <w:rPr>
-          <w:b/>
-          <w:bCs/>
-          <w:lang w:val="en-GB"/>
-        </w:rPr>
-        <w:t>@Input(</w:t>
+          <w:lang w:val="en-GB"/>
+        </w:rPr>
+        <w:t>are not ordered</w:t>
       </w:r>
       <w:proofErr w:type="gramEnd"/>
       <w:r>
         <w:rPr>
-          <w:b/>
-          <w:bCs/>
-          <w:lang w:val="en-GB"/>
-        </w:rPr>
-        <w:t>)</w:t>
-      </w:r>
-      <w:r>
-        <w:rPr>
-          <w:b/>
-          <w:bCs/>
-          <w:lang w:val="en-GB"/>
-        </w:rPr>
+          <w:lang w:val="en-GB"/>
+        </w:rPr>
+        <w:t xml:space="preserve"> yet.</w:t>
+      </w:r>
+    </w:p>
+    <w:p>
+      <w:pPr>
+        <w:pStyle w:val="Titre4"/>
+        <w:rPr>
+          <w:lang w:val="en-GB"/>
+        </w:rPr>
+      </w:pPr>
+      <w:r>
+        <w:rPr>
+          <w:lang w:val="en-GB"/>
+        </w:rPr>
+        <w:t>1.7.2. Outputs</w:t>
+      </w:r>
+    </w:p>
+    <w:p>
+      <w:pPr>
+        <w:rPr>
+          <w:b/>
+          <w:bCs/>
+          <w:lang w:val="en-GB"/>
+        </w:rPr>
+      </w:pPr>
+      <w:proofErr w:type="gramStart"/>
+      <w:r>
+        <w:rPr>
+          <w:b/>
+          <w:bCs/>
+          <w:lang w:val="en-GB"/>
+        </w:rPr>
+        <w:t>@Output(</w:t>
+      </w:r>
+      <w:proofErr w:type="gramEnd"/>
+      <w:r>
+        <w:rPr>
+          <w:b/>
+          <w:bCs/>
+          <w:lang w:val="en-GB"/>
+        </w:rPr>
+        <w:t xml:space="preserve">) </w:t>
+      </w:r>
+      <w:proofErr w:type="spellStart"/>
+      <w:r>
+        <w:rPr>
+          <w:b/>
+          <w:bCs/>
+          <w:lang w:val="en-GB"/>
+        </w:rPr>
+        <w:t>editButtonClicked</w:t>
+      </w:r>
+      <w:proofErr w:type="spellEnd"/>
+      <w:r>
+        <w:rPr>
+          <w:b/>
+          <w:bCs/>
+          <w:lang w:val="en-GB"/>
+        </w:rPr>
+        <w:t xml:space="preserve"> = new </w:t>
+      </w:r>
+      <w:proofErr w:type="spellStart"/>
+      <w:r>
+        <w:rPr>
+          <w:b/>
+          <w:bCs/>
+          <w:lang w:val="en-GB"/>
+        </w:rPr>
+        <w:t>EventEmitter</w:t>
+      </w:r>
+      <w:proofErr w:type="spellEnd"/>
+      <w:r>
+        <w:rPr>
+          <w:b/>
+          <w:bCs/>
+          <w:lang w:val="en-GB"/>
+        </w:rPr>
+        <w:t>&lt;</w:t>
+      </w:r>
+      <w:proofErr w:type="spellStart"/>
+      <w:r>
+        <w:rPr>
+          <w:b/>
+          <w:bCs/>
+          <w:lang w:val="en-GB"/>
+        </w:rPr>
+        <w:t>TypeContact</w:t>
+      </w:r>
+      <w:proofErr w:type="spellEnd"/>
+      <w:r>
+        <w:rPr>
+          <w:b/>
+          <w:bCs/>
+          <w:lang w:val="en-GB"/>
+        </w:rPr>
+        <w:t>&gt;();</w:t>
+      </w:r>
+    </w:p>
+    <w:p>
+      <w:pPr>
+        <w:rPr>
+          <w:lang w:val="en-GB"/>
+        </w:rPr>
+      </w:pPr>
+      <w:r>
+        <w:rPr>
+          <w:lang w:val="en-GB"/>
+        </w:rPr>
+        <w:t xml:space="preserve">Fired when the edit button </w:t>
+      </w:r>
+      <w:proofErr w:type="gramStart"/>
+      <w:r>
+        <w:rPr>
+          <w:lang w:val="en-GB"/>
+        </w:rPr>
+        <w:t>is clicked</w:t>
+      </w:r>
+      <w:proofErr w:type="gramEnd"/>
+      <w:r>
+        <w:rPr>
+          <w:lang w:val="en-GB"/>
+        </w:rPr>
+        <w:t>.</w:t>
+      </w:r>
+    </w:p>
+    <w:p>
+      <w:pPr>
+        <w:rPr>
+          <w:b/>
+          <w:bCs/>
+          <w:lang w:val="en-GB"/>
+        </w:rPr>
+      </w:pPr>
+      <w:proofErr w:type="gramStart"/>
+      <w:r>
+        <w:rPr>
+          <w:b/>
+          <w:bCs/>
+          <w:lang w:val="en-GB"/>
+        </w:rPr>
+        <w:t>@Output(</w:t>
+      </w:r>
+      <w:proofErr w:type="gramEnd"/>
+      <w:r>
+        <w:rPr>
+          <w:b/>
+          <w:bCs/>
+          <w:lang w:val="en-GB"/>
+        </w:rPr>
+        <w:t xml:space="preserve">) </w:t>
+      </w:r>
+      <w:proofErr w:type="spellStart"/>
+      <w:r>
+        <w:rPr>
+          <w:b/>
+          <w:bCs/>
+          <w:lang w:val="en-GB"/>
+        </w:rPr>
+        <w:t>deleteButtonClicked</w:t>
+      </w:r>
+      <w:proofErr w:type="spellEnd"/>
+      <w:r>
+        <w:rPr>
+          <w:b/>
+          <w:bCs/>
+          <w:lang w:val="en-GB"/>
+        </w:rPr>
+        <w:t xml:space="preserve"> = new </w:t>
+      </w:r>
+      <w:proofErr w:type="spellStart"/>
+      <w:r>
+        <w:rPr>
+          <w:b/>
+          <w:bCs/>
+          <w:lang w:val="en-GB"/>
+        </w:rPr>
+        <w:t>EventEmitter</w:t>
+      </w:r>
+      <w:proofErr w:type="spellEnd"/>
+      <w:r>
+        <w:rPr>
+          <w:b/>
+          <w:bCs/>
+          <w:lang w:val="en-GB"/>
+        </w:rPr>
+        <w:t>&lt;</w:t>
+      </w:r>
+      <w:proofErr w:type="spellStart"/>
+      <w:r>
+        <w:rPr>
+          <w:b/>
+          <w:bCs/>
+          <w:lang w:val="en-GB"/>
+        </w:rPr>
+        <w:t>TypeContact</w:t>
+      </w:r>
+      <w:proofErr w:type="spellEnd"/>
+      <w:r>
+        <w:rPr>
+          <w:b/>
+          <w:bCs/>
+          <w:lang w:val="en-GB"/>
+        </w:rPr>
+        <w:t>&gt;();</w:t>
+      </w:r>
+    </w:p>
+    <w:p>
+      <w:pPr>
+        <w:rPr>
+          <w:lang w:val="en-GB"/>
+        </w:rPr>
+      </w:pPr>
+      <w:r>
+        <w:rPr>
+          <w:lang w:val="en-GB"/>
+        </w:rPr>
+        <w:t xml:space="preserve">Fired when the delete button </w:t>
+      </w:r>
+      <w:proofErr w:type="gramStart"/>
+      <w:r>
+        <w:rPr>
+          <w:lang w:val="en-GB"/>
+        </w:rPr>
+        <w:t>is clicked</w:t>
+      </w:r>
+      <w:proofErr w:type="gramEnd"/>
+      <w:r>
+        <w:rPr>
+          <w:lang w:val="en-GB"/>
+        </w:rPr>
+        <w:t>.</w:t>
+      </w:r>
+    </w:p>
+    <w:p>
+      <w:pPr>
+        <w:rPr>
+          <w:b/>
+          <w:bCs/>
+          <w:lang w:val="en-GB"/>
+        </w:rPr>
+      </w:pPr>
+      <w:proofErr w:type="gramStart"/>
+      <w:r>
+        <w:rPr>
+          <w:b/>
+          <w:bCs/>
+          <w:lang w:val="en-GB"/>
+        </w:rPr>
+        <w:t>@Output(</w:t>
+      </w:r>
+      <w:proofErr w:type="gramEnd"/>
+      <w:r>
+        <w:rPr>
+          <w:b/>
+          <w:bCs/>
+          <w:lang w:val="en-GB"/>
+        </w:rPr>
+        <w:t xml:space="preserve">) </w:t>
+      </w:r>
+      <w:proofErr w:type="spellStart"/>
+      <w:r>
+        <w:rPr>
+          <w:b/>
+          <w:bCs/>
+          <w:lang w:val="en-GB"/>
+        </w:rPr>
+        <w:t>reorderButtonClicked</w:t>
+      </w:r>
+      <w:proofErr w:type="spellEnd"/>
+      <w:r>
+        <w:rPr>
+          <w:b/>
+          <w:bCs/>
+          <w:lang w:val="en-GB"/>
+        </w:rPr>
+        <w:t xml:space="preserve"> = new </w:t>
+      </w:r>
+      <w:proofErr w:type="spellStart"/>
+      <w:r>
+        <w:rPr>
+          <w:b/>
+          <w:bCs/>
+          <w:lang w:val="en-GB"/>
+        </w:rPr>
+        <w:t>EventEmitter</w:t>
+      </w:r>
+      <w:proofErr w:type="spellEnd"/>
+      <w:r>
+        <w:rPr>
+          <w:b/>
+          <w:bCs/>
+          <w:lang w:val="en-GB"/>
+        </w:rPr>
+        <w:t>&lt;</w:t>
+      </w:r>
+      <w:proofErr w:type="spellStart"/>
+      <w:r>
+        <w:rPr>
+          <w:b/>
+          <w:bCs/>
+          <w:lang w:val="en-GB"/>
+        </w:rPr>
+        <w:t>TypeContact</w:t>
+      </w:r>
+      <w:proofErr w:type="spellEnd"/>
+      <w:r>
+        <w:rPr>
+          <w:b/>
+          <w:bCs/>
+          <w:lang w:val="en-GB"/>
+        </w:rPr>
+        <w:t>&gt;();</w:t>
+      </w:r>
+    </w:p>
+    <w:p>
+      <w:pPr>
+        <w:rPr>
+          <w:lang w:val="en-GB"/>
+        </w:rPr>
+      </w:pPr>
+      <w:r>
+        <w:rPr>
+          <w:lang w:val="en-GB"/>
+        </w:rPr>
+        <w:t xml:space="preserve">Fired when the reorder button </w:t>
+      </w:r>
+      <w:proofErr w:type="gramStart"/>
+      <w:r>
+        <w:rPr>
+          <w:lang w:val="en-GB"/>
+        </w:rPr>
+        <w:t>is clicked</w:t>
+      </w:r>
+      <w:proofErr w:type="gramEnd"/>
+      <w:r>
+        <w:rPr>
+          <w:lang w:val="en-GB"/>
+        </w:rPr>
+        <w:t>.</w:t>
+      </w:r>
+    </w:p>
+    <w:p>
+      <w:pPr>
+        <w:pStyle w:val="Titre2"/>
+        <w:rPr>
+          <w:lang w:val="en-GB"/>
+        </w:rPr>
+      </w:pPr>
+      <w:r>
+        <w:rPr>
+          <w:lang w:val="en-GB"/>
+        </w:rPr>
+        <w:lastRenderedPageBreak/>
+        <w:t>2. Services</w:t>
+      </w:r>
+    </w:p>
+    <w:p>
+      <w:pPr>
+        <w:pStyle w:val="Titre2"/>
+        <w:rPr>
+          <w:lang w:val="en-GB"/>
+        </w:rPr>
+      </w:pPr>
+      <w:r>
+        <w:rPr>
+          <w:lang w:val="en-GB"/>
+        </w:rPr>
+        <w:t>3. Directives</w:t>
+      </w:r>
+    </w:p>
+    <w:p>
+      <w:pPr>
+        <w:pStyle w:val="Titre3"/>
+        <w:rPr>
+          <w:lang w:val="en-GB"/>
+        </w:rPr>
+      </w:pPr>
+      <w:r>
+        <w:rPr>
+          <w:lang w:val="en-GB"/>
+        </w:rPr>
+        <w:t xml:space="preserve">3.1. </w:t>
+      </w:r>
+      <w:proofErr w:type="spellStart"/>
+      <w:r>
+        <w:rPr>
+          <w:lang w:val="en-GB"/>
+        </w:rPr>
+        <w:t>FocusInputDirective</w:t>
+      </w:r>
+      <w:proofErr w:type="spellEnd"/>
+    </w:p>
+    <w:p>
+      <w:pPr>
+        <w:rPr>
+          <w:lang w:val="en-GB"/>
+        </w:rPr>
+      </w:pPr>
+      <w:r>
+        <w:rPr>
+          <w:lang w:val="en-GB"/>
+        </w:rPr>
+        <w:t xml:space="preserve">Use the directive </w:t>
+      </w:r>
+      <w:proofErr w:type="spellStart"/>
+      <w:r>
+        <w:rPr>
+          <w:b/>
+          <w:bCs/>
+          <w:lang w:val="en-GB"/>
+        </w:rPr>
+        <w:t>appFocusInput</w:t>
+      </w:r>
+      <w:proofErr w:type="spellEnd"/>
+      <w:r>
+        <w:rPr>
+          <w:lang w:val="en-GB"/>
+        </w:rPr>
+        <w:t xml:space="preserve"> to focus an input when a component becomes visible.</w:t>
+      </w:r>
+    </w:p>
+    <w:p>
+      <w:pPr>
+        <w:pStyle w:val="code"/>
+      </w:pPr>
+      <w:r>
+        <w:t>&lt;</w:t>
+      </w:r>
+      <w:proofErr w:type="gramStart"/>
+      <w:r>
+        <w:t>input</w:t>
+      </w:r>
+      <w:proofErr w:type="gramEnd"/>
+      <w:r>
         <w:t xml:space="preserve"> </w:t>
       </w:r>
       <w:proofErr w:type="spellStart"/>
       <w:r>
-        <w:rPr>
-          <w:b/>
-          <w:bCs/>
-          <w:lang w:val="en-GB"/>
-        </w:rPr>
-        <w:t>orderedItemsIds</w:t>
-      </w:r>
-      <w:proofErr w:type="spellEnd"/>
-      <w:r>
-        <w:rPr>
-          <w:b/>
-          <w:bCs/>
-          <w:lang w:val="en-GB"/>
-        </w:rPr>
-        <w:t xml:space="preserve"> </w:t>
-      </w:r>
-      <w:r>
-        <w:rPr>
-          <w:b/>
-          <w:bCs/>
-          <w:lang w:val="en-GB"/>
-        </w:rPr>
-        <w:t>= [];</w:t>
-      </w:r>
-    </w:p>
-    <w:p>
-      <w:pPr>
-        <w:rPr>
-          <w:lang w:val="en-GB"/>
-        </w:rPr>
-      </w:pPr>
-      <w:r>
-        <w:rPr>
-          <w:lang w:val="en-GB"/>
-        </w:rPr>
-        <w:t>An array of the ids (</w:t>
-      </w:r>
-      <w:proofErr w:type="spellStart"/>
-      <w:r>
-        <w:rPr>
-          <w:lang w:val="en-GB"/>
-        </w:rPr>
-        <w:t>numTypeContact</w:t>
-      </w:r>
-      <w:proofErr w:type="spellEnd"/>
-      <w:r>
-        <w:rPr>
-          <w:lang w:val="en-GB"/>
-        </w:rPr>
-        <w:t xml:space="preserve">) that </w:t>
-      </w:r>
-      <w:proofErr w:type="gramStart"/>
-      <w:r>
-        <w:rPr>
-          <w:lang w:val="en-GB"/>
-        </w:rPr>
-        <w:t xml:space="preserve">was </w:t>
-      </w:r>
+        <w:t>appFocusInput</w:t>
+      </w:r>
+      <w:proofErr w:type="spellEnd"/>
+      <w:r>
+        <w:t xml:space="preserve"> …&gt;</w:t>
+      </w:r>
+    </w:p>
+    <w:p>
       <w:bookmarkStart w:id="0" w:name="_GoBack"/>
       <w:bookmarkEnd w:id="0"/>
-      <w:r>
-        <w:rPr>
-          <w:lang w:val="en-GB"/>
-        </w:rPr>
-        <w:t>ordered</w:t>
-      </w:r>
-      <w:proofErr w:type="gramEnd"/>
-      <w:r>
-        <w:rPr>
-          <w:lang w:val="en-GB"/>
-        </w:rPr>
-        <w:t>.</w:t>
-      </w:r>
-    </w:p>
-    <w:p>
-      <w:pPr>
-        <w:rPr>
-          <w:b/>
-          <w:bCs/>
-          <w:lang w:val="en-GB"/>
-        </w:rPr>
-      </w:pPr>
-      <w:proofErr w:type="gramStart"/>
-      <w:r>
-        <w:rPr>
-          <w:b/>
-          <w:bCs/>
-          <w:lang w:val="en-GB"/>
-        </w:rPr>
-        <w:t>@Input(</w:t>
-      </w:r>
-      <w:proofErr w:type="gramEnd"/>
-      <w:r>
-        <w:rPr>
-          <w:b/>
-          <w:bCs/>
-          <w:lang w:val="en-GB"/>
-        </w:rPr>
-        <w:t xml:space="preserve">) </w:t>
-      </w:r>
-      <w:proofErr w:type="spellStart"/>
-      <w:r>
-        <w:rPr>
-          <w:b/>
-          <w:bCs/>
-          <w:lang w:val="en-GB"/>
-        </w:rPr>
-        <w:t>not</w:t>
-      </w:r>
-      <w:r>
-        <w:rPr>
-          <w:b/>
-          <w:bCs/>
-          <w:lang w:val="en-GB"/>
-        </w:rPr>
-        <w:t>Order</w:t>
-      </w:r>
-      <w:r>
-        <w:rPr>
-          <w:b/>
-          <w:bCs/>
-          <w:lang w:val="en-GB"/>
-        </w:rPr>
-        <w:t>ed</w:t>
-      </w:r>
-      <w:r>
-        <w:rPr>
-          <w:b/>
-          <w:bCs/>
-          <w:lang w:val="en-GB"/>
-        </w:rPr>
-        <w:t>Items</w:t>
-      </w:r>
-      <w:r>
-        <w:rPr>
-          <w:b/>
-          <w:bCs/>
-          <w:lang w:val="en-GB"/>
-        </w:rPr>
-        <w:t>Ids</w:t>
-      </w:r>
-      <w:proofErr w:type="spellEnd"/>
-      <w:r>
-        <w:rPr>
-          <w:b/>
-          <w:bCs/>
-          <w:lang w:val="en-GB"/>
-        </w:rPr>
-        <w:t xml:space="preserve"> = [];</w:t>
-      </w:r>
-    </w:p>
-    <w:p>
-      <w:pPr>
-        <w:rPr>
-          <w:lang w:val="en-GB"/>
-        </w:rPr>
-      </w:pPr>
-      <w:r>
-        <w:rPr>
-          <w:lang w:val="en-GB"/>
-        </w:rPr>
-        <w:t>An array of the ids (</w:t>
-      </w:r>
-      <w:proofErr w:type="spellStart"/>
-      <w:r>
-        <w:rPr>
-          <w:lang w:val="en-GB"/>
-        </w:rPr>
-        <w:t>numTypeContact</w:t>
-      </w:r>
-      <w:proofErr w:type="spellEnd"/>
-      <w:r>
-        <w:rPr>
-          <w:lang w:val="en-GB"/>
-        </w:rPr>
-        <w:t xml:space="preserve">) that </w:t>
-      </w:r>
-      <w:proofErr w:type="gramStart"/>
-      <w:r>
-        <w:rPr>
-          <w:lang w:val="en-GB"/>
-        </w:rPr>
-        <w:t>are not ordered</w:t>
-      </w:r>
-      <w:proofErr w:type="gramEnd"/>
-      <w:r>
-        <w:rPr>
-          <w:lang w:val="en-GB"/>
-        </w:rPr>
-        <w:t xml:space="preserve"> yet.</w:t>
-      </w:r>
-    </w:p>
-    <w:p>
-      <w:pPr>
-        <w:pStyle w:val="Titre4"/>
-        <w:rPr>
-          <w:lang w:val="en-GB"/>
-        </w:rPr>
-      </w:pPr>
-      <w:r>
-        <w:rPr>
-          <w:lang w:val="en-GB"/>
-        </w:rPr>
-        <w:t>1.7.2. Outputs</w:t>
-      </w:r>
-    </w:p>
-    <w:p>
-      <w:pPr>
-        <w:rPr>
-          <w:b/>
-          <w:bCs/>
-          <w:lang w:val="en-GB"/>
-        </w:rPr>
-      </w:pPr>
-      <w:proofErr w:type="gramStart"/>
-      <w:r>
-        <w:rPr>
-          <w:b/>
-          <w:bCs/>
-          <w:lang w:val="en-GB"/>
-        </w:rPr>
-        <w:t>@Output(</w:t>
-      </w:r>
-      <w:proofErr w:type="gramEnd"/>
-      <w:r>
-        <w:rPr>
-          <w:b/>
-          <w:bCs/>
-          <w:lang w:val="en-GB"/>
-        </w:rPr>
-        <w:t xml:space="preserve">) </w:t>
-      </w:r>
-      <w:proofErr w:type="spellStart"/>
-      <w:r>
-        <w:rPr>
-          <w:b/>
-          <w:bCs/>
-          <w:lang w:val="en-GB"/>
-        </w:rPr>
-        <w:t>editButtonClicked</w:t>
-      </w:r>
-      <w:proofErr w:type="spellEnd"/>
-      <w:r>
-        <w:rPr>
-          <w:b/>
-          <w:bCs/>
-          <w:lang w:val="en-GB"/>
-        </w:rPr>
-        <w:t xml:space="preserve"> = new </w:t>
-      </w:r>
-      <w:proofErr w:type="spellStart"/>
-      <w:r>
-        <w:rPr>
-          <w:b/>
-          <w:bCs/>
-          <w:lang w:val="en-GB"/>
-        </w:rPr>
-        <w:t>EventEmitter</w:t>
-      </w:r>
-      <w:proofErr w:type="spellEnd"/>
-      <w:r>
-        <w:rPr>
-          <w:b/>
-          <w:bCs/>
-          <w:lang w:val="en-GB"/>
-        </w:rPr>
-        <w:t>&lt;</w:t>
-      </w:r>
-      <w:proofErr w:type="spellStart"/>
-      <w:r>
-        <w:rPr>
-          <w:b/>
-          <w:bCs/>
-          <w:lang w:val="en-GB"/>
-        </w:rPr>
-        <w:t>TypeContact</w:t>
-      </w:r>
-      <w:proofErr w:type="spellEnd"/>
-      <w:r>
-        <w:rPr>
-          <w:b/>
-          <w:bCs/>
-          <w:lang w:val="en-GB"/>
-        </w:rPr>
-        <w:t>&gt;();</w:t>
-      </w:r>
-    </w:p>
-    <w:p>
-      <w:pPr>
-        <w:rPr>
-          <w:lang w:val="en-GB"/>
-        </w:rPr>
-      </w:pPr>
-      <w:r>
-        <w:rPr>
-          <w:lang w:val="en-GB"/>
-        </w:rPr>
-        <w:t xml:space="preserve">Fired when the edit button </w:t>
-      </w:r>
-      <w:proofErr w:type="gramStart"/>
-      <w:r>
-        <w:rPr>
-          <w:lang w:val="en-GB"/>
-        </w:rPr>
-        <w:t>is clicked</w:t>
-      </w:r>
-      <w:proofErr w:type="gramEnd"/>
-      <w:r>
-        <w:rPr>
-          <w:lang w:val="en-GB"/>
-        </w:rPr>
-        <w:t>.</w:t>
-      </w:r>
-    </w:p>
-    <w:p>
-      <w:pPr>
-        <w:rPr>
-          <w:b/>
-          <w:bCs/>
-          <w:lang w:val="en-GB"/>
-        </w:rPr>
-      </w:pPr>
-      <w:proofErr w:type="gramStart"/>
-      <w:r>
-        <w:rPr>
-          <w:b/>
-          <w:bCs/>
-          <w:lang w:val="en-GB"/>
-        </w:rPr>
-        <w:t>@Output(</w:t>
-      </w:r>
-      <w:proofErr w:type="gramEnd"/>
-      <w:r>
-        <w:rPr>
-          <w:b/>
-          <w:bCs/>
-          <w:lang w:val="en-GB"/>
-        </w:rPr>
-        <w:t xml:space="preserve">) </w:t>
-      </w:r>
-      <w:proofErr w:type="spellStart"/>
-      <w:r>
-        <w:rPr>
-          <w:b/>
-          <w:bCs/>
-          <w:lang w:val="en-GB"/>
-        </w:rPr>
-        <w:t>deleteButtonClicked</w:t>
-      </w:r>
-      <w:proofErr w:type="spellEnd"/>
-      <w:r>
-        <w:rPr>
-          <w:b/>
-          <w:bCs/>
-          <w:lang w:val="en-GB"/>
-        </w:rPr>
-        <w:t xml:space="preserve"> = new </w:t>
-      </w:r>
-      <w:proofErr w:type="spellStart"/>
-      <w:r>
-        <w:rPr>
-          <w:b/>
-          <w:bCs/>
-          <w:lang w:val="en-GB"/>
-        </w:rPr>
-        <w:t>EventEmitter</w:t>
-      </w:r>
-      <w:proofErr w:type="spellEnd"/>
-      <w:r>
-        <w:rPr>
-          <w:b/>
-          <w:bCs/>
-          <w:lang w:val="en-GB"/>
-        </w:rPr>
-        <w:t>&lt;</w:t>
-      </w:r>
-      <w:proofErr w:type="spellStart"/>
-      <w:r>
-        <w:rPr>
-          <w:b/>
-          <w:bCs/>
-          <w:lang w:val="en-GB"/>
-        </w:rPr>
-        <w:t>TypeContact</w:t>
-      </w:r>
-      <w:proofErr w:type="spellEnd"/>
-      <w:r>
-        <w:rPr>
-          <w:b/>
-          <w:bCs/>
-          <w:lang w:val="en-GB"/>
-        </w:rPr>
-        <w:t>&gt;();</w:t>
-      </w:r>
-    </w:p>
-    <w:p>
-      <w:pPr>
-        <w:rPr>
-          <w:lang w:val="en-GB"/>
-        </w:rPr>
-      </w:pPr>
-      <w:r>
-        <w:rPr>
-          <w:lang w:val="en-GB"/>
-        </w:rPr>
-        <w:t xml:space="preserve">Fired when the </w:t>
-      </w:r>
-      <w:r>
-        <w:rPr>
-          <w:lang w:val="en-GB"/>
-        </w:rPr>
-        <w:t>delete</w:t>
-      </w:r>
-      <w:r>
-        <w:rPr>
-          <w:lang w:val="en-GB"/>
-        </w:rPr>
-        <w:t xml:space="preserve"> button </w:t>
-      </w:r>
-      <w:proofErr w:type="gramStart"/>
-      <w:r>
-        <w:rPr>
-          <w:lang w:val="en-GB"/>
-        </w:rPr>
-        <w:t>is clicked</w:t>
-      </w:r>
-      <w:proofErr w:type="gramEnd"/>
-      <w:r>
-        <w:rPr>
-          <w:lang w:val="en-GB"/>
-        </w:rPr>
-        <w:t>.</w:t>
-      </w:r>
-    </w:p>
-    <w:p>
-      <w:pPr>
-        <w:rPr>
-          <w:b/>
-          <w:bCs/>
-          <w:lang w:val="en-GB"/>
-        </w:rPr>
-      </w:pPr>
-      <w:proofErr w:type="gramStart"/>
-      <w:r>
-        <w:rPr>
-          <w:b/>
-          <w:bCs/>
-          <w:lang w:val="en-GB"/>
-        </w:rPr>
-        <w:t>@Output(</w:t>
-      </w:r>
-      <w:proofErr w:type="gramEnd"/>
-      <w:r>
-        <w:rPr>
-          <w:b/>
-          <w:bCs/>
-          <w:lang w:val="en-GB"/>
-        </w:rPr>
-        <w:t xml:space="preserve">) </w:t>
-      </w:r>
-      <w:proofErr w:type="spellStart"/>
-      <w:r>
-        <w:rPr>
-          <w:b/>
-          <w:bCs/>
-          <w:lang w:val="en-GB"/>
-        </w:rPr>
-        <w:t>reorderButtonClicked</w:t>
-      </w:r>
-      <w:proofErr w:type="spellEnd"/>
-      <w:r>
-        <w:rPr>
-          <w:b/>
-          <w:bCs/>
-          <w:lang w:val="en-GB"/>
-        </w:rPr>
-        <w:t xml:space="preserve"> = new </w:t>
-      </w:r>
-      <w:proofErr w:type="spellStart"/>
-      <w:r>
-        <w:rPr>
-          <w:b/>
-          <w:bCs/>
-          <w:lang w:val="en-GB"/>
-        </w:rPr>
-        <w:t>EventEmitter</w:t>
-      </w:r>
-      <w:proofErr w:type="spellEnd"/>
-      <w:r>
-        <w:rPr>
-          <w:b/>
-          <w:bCs/>
-          <w:lang w:val="en-GB"/>
-        </w:rPr>
-        <w:t>&lt;</w:t>
-      </w:r>
-      <w:proofErr w:type="spellStart"/>
-      <w:r>
-        <w:rPr>
-          <w:b/>
-          <w:bCs/>
-          <w:lang w:val="en-GB"/>
-        </w:rPr>
-        <w:t>TypeContact</w:t>
-      </w:r>
-      <w:proofErr w:type="spellEnd"/>
-      <w:r>
-        <w:rPr>
-          <w:b/>
-          <w:bCs/>
-          <w:lang w:val="en-GB"/>
-        </w:rPr>
-        <w:t>&gt;();</w:t>
-      </w:r>
-    </w:p>
-    <w:p>
-      <w:pPr>
-        <w:rPr>
-          <w:lang w:val="en-GB"/>
-        </w:rPr>
-      </w:pPr>
-      <w:r>
-        <w:rPr>
-          <w:lang w:val="en-GB"/>
-        </w:rPr>
-        <w:t xml:space="preserve">Fired when the </w:t>
-      </w:r>
-      <w:r>
-        <w:rPr>
-          <w:lang w:val="en-GB"/>
-        </w:rPr>
-        <w:t>reorder</w:t>
-      </w:r>
-      <w:r>
-        <w:rPr>
-          <w:lang w:val="en-GB"/>
-        </w:rPr>
-        <w:t xml:space="preserve"> button </w:t>
-      </w:r>
-      <w:proofErr w:type="gramStart"/>
-      <w:r>
-        <w:rPr>
-          <w:lang w:val="en-GB"/>
-        </w:rPr>
-        <w:t>is clicked</w:t>
-      </w:r>
-      <w:proofErr w:type="gramEnd"/>
-      <w:r>
-        <w:rPr>
-          <w:lang w:val="en-GB"/>
-        </w:rPr>
-        <w:t>.</w:t>
-      </w:r>
-    </w:p>
-    <w:p>
-      <w:pPr>
-        <w:pStyle w:val="Titre2"/>
-        <w:rPr>
-          <w:lang w:val="en-GB"/>
-        </w:rPr>
-      </w:pPr>
-      <w:r>
-        <w:rPr>
-          <w:lang w:val="en-GB"/>
-        </w:rPr>
-        <w:lastRenderedPageBreak/>
-        <w:t>2. Services</w:t>
-      </w:r>
     </w:p>
     <w:p>
       <w:pPr>
@@ -4808,6 +4793,53 @@
       <w:lang w:eastAsia="fr-FR"/>
     </w:rPr>
   </w:style>
+  <w:style w:type="paragraph" w:styleId="Citation">
+    <w:name w:val="Quote"/>
+    <w:basedOn w:val="Normal"/>
+    <w:next w:val="Normal"/>
+    <w:link w:val="CitationCar"/>
+    <w:uiPriority w:val="29"/>
+    <w:qFormat/>
+    <w:rsid w:val="00476541"/>
+    <w:pPr>
+      <w:spacing w:before="200"/>
+      <w:ind w:left="864" w:right="864"/>
+      <w:jc w:val="center"/>
+    </w:pPr>
+    <w:rPr>
+      <w:i/>
+      <w:iCs/>
+      <w:color w:val="404040" w:themeColor="text1" w:themeTint="BF"/>
+    </w:rPr>
+  </w:style>
+  <w:style w:type="character" w:customStyle="1" w:styleId="CitationCar">
+    <w:name w:val="Citation Car"/>
+    <w:basedOn w:val="Policepardfaut"/>
+    <w:link w:val="Citation"/>
+    <w:uiPriority w:val="29"/>
+    <w:rsid w:val="00476541"/>
+    <w:rPr>
+      <w:i/>
+      <w:iCs/>
+      <w:color w:val="404040" w:themeColor="text1" w:themeTint="BF"/>
+    </w:rPr>
+  </w:style>
+  <w:style w:type="paragraph" w:customStyle="1" w:styleId="code">
+    <w:name w:val="code"/>
+    <w:basedOn w:val="Citation"/>
+    <w:qFormat/>
+    <w:rsid w:val="00476541"/>
+    <w:pPr>
+      <w:ind w:left="0" w:right="0"/>
+      <w:jc w:val="left"/>
+    </w:pPr>
+    <w:rPr>
+      <w:rFonts w:ascii="Consolas" w:hAnsi="Consolas"/>
+      <w:i w:val="0"/>
+      <w:sz w:val="18"/>
+      <w:lang w:val="en-GB"/>
+    </w:rPr>
+  </w:style>
 </w:styles>
 </file>
 

</xml_diff>